<commit_message>
demonstration of text input and validation
</commit_message>
<xml_diff>
--- a/Naan Muthalvan Project Report.doc.docx
+++ b/Naan Muthalvan Project Report.doc.docx
@@ -1,6 +1,6 @@
 
 <file path=word/document.xml><?xml version="1.0" encoding="utf-8"?>
-<w:document xmlns:wpc="http://schemas.microsoft.com/office/word/2010/wordprocessingCanvas" xmlns:cx="http://schemas.microsoft.com/office/drawing/2014/chartex" xmlns:cx1="http://schemas.microsoft.com/office/drawing/2015/9/8/chartex" xmlns:cx2="http://schemas.microsoft.com/office/drawing/2015/10/21/chartex" xmlns:cx3="http://schemas.microsoft.com/office/drawing/2016/5/9/chartex" xmlns:cx4="http://schemas.microsoft.com/office/drawing/2016/5/10/chartex" xmlns:cx5="http://schemas.microsoft.com/office/drawing/2016/5/11/chartex" xmlns:cx6="http://schemas.microsoft.com/office/drawing/2016/5/12/chartex" xmlns:cx7="http://schemas.microsoft.com/office/drawing/2016/5/13/chartex" xmlns:cx8="http://schemas.microsoft.com/office/drawing/2016/5/14/chartex" xmlns:mc="http://schemas.openxmlformats.org/markup-compatibility/2006" xmlns:aink="http://schemas.microsoft.com/office/drawing/2016/ink" xmlns:am3d="http://schemas.microsoft.com/office/drawing/2017/model3d" xmlns:o="urn:schemas-microsoft-com:office:office" xmlns:r="http://schemas.openxmlformats.org/officeDocument/2006/relationships" xmlns:m="http://schemas.openxmlformats.org/officeDocument/2006/math" xmlns:v="urn:schemas-microsoft-com:vml" xmlns:wp14="http://schemas.microsoft.com/office/word/2010/wordprocessingDrawing" xmlns:wp="http://schemas.openxmlformats.org/drawingml/2006/wordprocessingDrawing" xmlns:w10="urn:schemas-microsoft-com:office:word" xmlns:w="http://schemas.openxmlformats.org/wordprocessingml/2006/main" xmlns:w14="http://schemas.microsoft.com/office/word/2010/wordml" xmlns:w15="http://schemas.microsoft.com/office/word/2012/wordml" xmlns:w16cid="http://schemas.microsoft.com/office/word/2016/wordml/cid" xmlns:w16se="http://schemas.microsoft.com/office/word/2015/wordml/symex" xmlns:wpg="http://schemas.microsoft.com/office/word/2010/wordprocessingGroup" xmlns:wpi="http://schemas.microsoft.com/office/word/2010/wordprocessingInk" xmlns:wne="http://schemas.microsoft.com/office/word/2006/wordml" xmlns:wps="http://schemas.microsoft.com/office/word/2010/wordprocessingShape" mc:Ignorable="w14 w15 w16se w16cid wp14">
+<w:document xmlns:wpc="http://schemas.microsoft.com/office/word/2010/wordprocessingCanvas" xmlns:cx="http://schemas.microsoft.com/office/drawing/2014/chartex" xmlns:cx1="http://schemas.microsoft.com/office/drawing/2015/9/8/chartex" xmlns:cx2="http://schemas.microsoft.com/office/drawing/2015/10/21/chartex" xmlns:cx3="http://schemas.microsoft.com/office/drawing/2016/5/9/chartex" xmlns:cx4="http://schemas.microsoft.com/office/drawing/2016/5/10/chartex" xmlns:cx5="http://schemas.microsoft.com/office/drawing/2016/5/11/chartex" xmlns:cx6="http://schemas.microsoft.com/office/drawing/2016/5/12/chartex" xmlns:cx7="http://schemas.microsoft.com/office/drawing/2016/5/13/chartex" xmlns:cx8="http://schemas.microsoft.com/office/drawing/2016/5/14/chartex" xmlns:mc="http://schemas.openxmlformats.org/markup-compatibility/2006" xmlns:aink="http://schemas.microsoft.com/office/drawing/2016/ink" xmlns:am3d="http://schemas.microsoft.com/office/drawing/2017/model3d" xmlns:o="urn:schemas-microsoft-com:office:office" xmlns:oel="http://schemas.microsoft.com/office/2019/extlst" xmlns:r="http://schemas.openxmlformats.org/officeDocument/2006/relationships" xmlns:m="http://schemas.openxmlformats.org/officeDocument/2006/math" xmlns:v="urn:schemas-microsoft-com:vml" xmlns:wp14="http://schemas.microsoft.com/office/word/2010/wordprocessingDrawing" xmlns:wp="http://schemas.openxmlformats.org/drawingml/2006/wordprocessingDrawing" xmlns:w10="urn:schemas-microsoft-com:office:word" xmlns:w="http://schemas.openxmlformats.org/wordprocessingml/2006/main" xmlns:w14="http://schemas.microsoft.com/office/word/2010/wordml" xmlns:w15="http://schemas.microsoft.com/office/word/2012/wordml" xmlns:w16cex="http://schemas.microsoft.com/office/word/2018/wordml/cex" xmlns:w16cid="http://schemas.microsoft.com/office/word/2016/wordml/cid" xmlns:w16="http://schemas.microsoft.com/office/word/2018/wordml" xmlns:w16du="http://schemas.microsoft.com/office/word/2023/wordml/word16du" xmlns:w16sdtdh="http://schemas.microsoft.com/office/word/2020/wordml/sdtdatahash" xmlns:w16se="http://schemas.microsoft.com/office/word/2015/wordml/symex" xmlns:wpg="http://schemas.microsoft.com/office/word/2010/wordprocessingGroup" xmlns:wpi="http://schemas.microsoft.com/office/word/2010/wordprocessingInk" xmlns:wne="http://schemas.microsoft.com/office/word/2006/wordml" xmlns:wps="http://schemas.microsoft.com/office/word/2010/wordprocessingShape" mc:Ignorable="w14 w15 w16se w16cid w16 w16cex w16sdtdh w16du wp14">
   <w:body>
     <w:p>
       <w:pPr>
@@ -2198,7 +2198,6 @@
         <w:t xml:space="preserve">: Validate user input against predefined criteria to ensure accuracy and integrity, such as checking for valid email formats or other </w:t>
       </w:r>
       <w:proofErr w:type="spellStart"/>
-      <w:proofErr w:type="gramStart"/>
       <w:r>
         <w:rPr>
           <w:rFonts w:asciiTheme="minorHAnsi" w:hAnsiTheme="minorHAnsi" w:cstheme="minorHAnsi"/>
@@ -2208,7 +2207,6 @@
         <w:t>patterns.includes</w:t>
       </w:r>
       <w:proofErr w:type="spellEnd"/>
-      <w:proofErr w:type="gramEnd"/>
       <w:r>
         <w:rPr>
           <w:rFonts w:asciiTheme="minorHAnsi" w:hAnsiTheme="minorHAnsi" w:cstheme="minorHAnsi"/>
@@ -3042,14 +3040,20 @@
           <w:bCs/>
           <w:sz w:val="34"/>
         </w:rPr>
+        <w:t>Reusability and Modularity</w:t>
+      </w:r>
+      <w:r>
+        <w:rPr>
+          <w:sz w:val="34"/>
+        </w:rPr>
+        <w:t xml:space="preserve">: To design reusable validation logic and </w:t>
+      </w:r>
+      <w:r>
+        <w:rPr>
+          <w:sz w:val="34"/>
+        </w:rPr>
         <w:lastRenderedPageBreak/>
-        <w:t>Reusability and Modularity</w:t>
-      </w:r>
-      <w:r>
-        <w:rPr>
-          <w:sz w:val="34"/>
-        </w:rPr>
-        <w:t>: To design reusable validation logic and components that can be adapted to various use cases across different applications.</w:t>
+        <w:t>components that can be adapted to various use cases across different applications.</w:t>
       </w:r>
     </w:p>
     <w:p>
@@ -3785,32 +3789,25 @@
           <w:sz w:val="36"/>
           <w:szCs w:val="36"/>
         </w:rPr>
-        <w:t>Android development tools like Android Studio and Kotlin are well-</w:t>
-      </w:r>
-      <w:r>
-        <w:rPr>
+        <w:t>Android development tools like Android Studio and Kotlin are well-equipped to handle the requirements of this project.</w:t>
+      </w:r>
+    </w:p>
+    <w:p>
+      <w:pPr>
+        <w:spacing w:line="360" w:lineRule="auto"/>
+        <w:rPr>
+          <w:sz w:val="36"/>
+          <w:szCs w:val="36"/>
+        </w:rPr>
+      </w:pPr>
+      <w:r>
+        <w:rPr>
+          <w:b/>
+          <w:bCs/>
           <w:sz w:val="36"/>
           <w:szCs w:val="36"/>
         </w:rPr>
         <w:lastRenderedPageBreak/>
-        <w:t>equipped to handle the requirements of this project.</w:t>
-      </w:r>
-    </w:p>
-    <w:p>
-      <w:pPr>
-        <w:spacing w:line="360" w:lineRule="auto"/>
-        <w:rPr>
-          <w:sz w:val="36"/>
-          <w:szCs w:val="36"/>
-        </w:rPr>
-      </w:pPr>
-      <w:r>
-        <w:rPr>
-          <w:b/>
-          <w:bCs/>
-          <w:sz w:val="36"/>
-          <w:szCs w:val="36"/>
-        </w:rPr>
         <w:t>5.2 Operational Feasibility</w:t>
       </w:r>
     </w:p>
@@ -4159,52 +4156,45 @@
           <w:sz w:val="36"/>
           <w:szCs w:val="36"/>
         </w:rPr>
-        <w:t xml:space="preserve">If valid, the "Submit" button is enabled; otherwise, an error message is </w:t>
-      </w:r>
-      <w:r>
-        <w:rPr>
+        <w:t>If valid, the "Submit" button is enabled; otherwise, an error message is displayed.</w:t>
+      </w:r>
+    </w:p>
+    <w:p>
+      <w:pPr>
+        <w:spacing w:line="360" w:lineRule="auto"/>
+        <w:rPr>
+          <w:b/>
+          <w:bCs/>
+          <w:sz w:val="36"/>
+          <w:szCs w:val="36"/>
+        </w:rPr>
+      </w:pPr>
+      <w:r>
+        <w:rPr>
+          <w:b/>
+          <w:bCs/>
+          <w:sz w:val="36"/>
+          <w:szCs w:val="36"/>
+        </w:rPr>
+        <w:t>7. Constraints and Assumptions</w:t>
+      </w:r>
+    </w:p>
+    <w:p>
+      <w:pPr>
+        <w:spacing w:line="360" w:lineRule="auto"/>
+        <w:rPr>
+          <w:sz w:val="36"/>
+          <w:szCs w:val="36"/>
+        </w:rPr>
+      </w:pPr>
+      <w:r>
+        <w:rPr>
+          <w:b/>
+          <w:bCs/>
           <w:sz w:val="36"/>
           <w:szCs w:val="36"/>
         </w:rPr>
         <w:lastRenderedPageBreak/>
-        <w:t>displayed.</w:t>
-      </w:r>
-    </w:p>
-    <w:p>
-      <w:pPr>
-        <w:spacing w:line="360" w:lineRule="auto"/>
-        <w:rPr>
-          <w:b/>
-          <w:bCs/>
-          <w:sz w:val="36"/>
-          <w:szCs w:val="36"/>
-        </w:rPr>
-      </w:pPr>
-      <w:r>
-        <w:rPr>
-          <w:b/>
-          <w:bCs/>
-          <w:sz w:val="36"/>
-          <w:szCs w:val="36"/>
-        </w:rPr>
-        <w:t>7. Constraints and Assumptions</w:t>
-      </w:r>
-    </w:p>
-    <w:p>
-      <w:pPr>
-        <w:spacing w:line="360" w:lineRule="auto"/>
-        <w:rPr>
-          <w:sz w:val="36"/>
-          <w:szCs w:val="36"/>
-        </w:rPr>
-      </w:pPr>
-      <w:r>
-        <w:rPr>
-          <w:b/>
-          <w:bCs/>
-          <w:sz w:val="36"/>
-          <w:szCs w:val="36"/>
-        </w:rPr>
         <w:t>Constraints:</w:t>
       </w:r>
     </w:p>
@@ -5201,15 +5191,7 @@
           <w:sz w:val="36"/>
           <w:szCs w:val="36"/>
         </w:rPr>
-        <w:t xml:space="preserve">: Introduces developers to the declarative </w:t>
-      </w:r>
-      <w:r>
-        <w:rPr>
-          <w:sz w:val="36"/>
-          <w:szCs w:val="36"/>
-        </w:rPr>
-        <w:lastRenderedPageBreak/>
-        <w:t>paradigm using Jetpack Compose, moving away from traditional XML-based layouts.</w:t>
+        <w:t>: Introduces developers to the declarative paradigm using Jetpack Compose, moving away from traditional XML-based layouts.</w:t>
       </w:r>
     </w:p>
     <w:p>
@@ -5237,6 +5219,7 @@
           <w:sz w:val="36"/>
           <w:szCs w:val="36"/>
         </w:rPr>
+        <w:lastRenderedPageBreak/>
         <w:t>Simplified State Management</w:t>
       </w:r>
       <w:r>
@@ -5977,10 +5960,17 @@
       </w:pPr>
       <w:r>
         <w:rPr>
+          <w:noProof/>
+          <w:sz w:val="40"/>
+        </w:rPr>
+      </w:r>
+      <w:r>
+        <w:rPr>
+          <w:noProof/>
           <w:sz w:val="40"/>
         </w:rPr>
         <w:pict w14:anchorId="266936E0">
-          <v:rect id="_x0000_i1060" style="width:0;height:1.5pt" o:hralign="center" o:hrstd="t" o:hr="t" fillcolor="#a0a0a0" stroked="f"/>
+          <v:rect id="_x0000_i1025" style="width:0;height:1.5pt" o:hralign="center" o:hrstd="t" o:hr="t" fillcolor="#a0a0a0" stroked="f"/>
         </w:pict>
       </w:r>
     </w:p>
@@ -6069,10 +6059,17 @@
       </w:pPr>
       <w:r>
         <w:rPr>
+          <w:noProof/>
+          <w:sz w:val="40"/>
+        </w:rPr>
+      </w:r>
+      <w:r>
+        <w:rPr>
+          <w:noProof/>
           <w:sz w:val="40"/>
         </w:rPr>
         <w:pict w14:anchorId="12FFB121">
-          <v:rect id="_x0000_i1025" style="width:0;height:1.5pt" o:hralign="center" o:hrstd="t" o:hr="t" fillcolor="#a0a0a0" stroked="f"/>
+          <v:rect id="_x0000_i1026" style="width:0;height:1.5pt" o:hralign="center" o:hrstd="t" o:hr="t" fillcolor="#a0a0a0" stroked="f"/>
         </w:pict>
       </w:r>
     </w:p>
@@ -6308,14 +6305,7 @@
         <w:rPr>
           <w:sz w:val="40"/>
         </w:rPr>
-        <w:t xml:space="preserve">: For debugging and testing </w:t>
-      </w:r>
-      <w:r>
-        <w:rPr>
-          <w:sz w:val="40"/>
-        </w:rPr>
-        <w:lastRenderedPageBreak/>
-        <w:t>on connected physical devices.</w:t>
+        <w:t>: For debugging and testing on connected physical devices.</w:t>
       </w:r>
     </w:p>
     <w:p>
@@ -6436,10 +6426,17 @@
       </w:pPr>
       <w:r>
         <w:rPr>
+          <w:noProof/>
+          <w:sz w:val="40"/>
+        </w:rPr>
+      </w:r>
+      <w:r>
+        <w:rPr>
+          <w:noProof/>
           <w:sz w:val="40"/>
         </w:rPr>
         <w:pict w14:anchorId="0D980E39">
-          <v:rect id="_x0000_i1064" style="width:0;height:1.5pt" o:hralign="center" o:hrstd="t" o:hr="t" fillcolor="#a0a0a0" stroked="f"/>
+          <v:rect id="_x0000_i1027" style="width:0;height:1.5pt" o:hralign="center" o:hrstd="t" o:hr="t" fillcolor="#a0a0a0" stroked="f"/>
         </w:pict>
       </w:r>
     </w:p>
@@ -6741,7 +6738,6 @@
           <w:sz w:val="40"/>
         </w:rPr>
       </w:pPr>
-      <w:proofErr w:type="gramStart"/>
       <w:r>
         <w:rPr>
           <w:b/>
@@ -6749,16 +6745,7 @@
           <w:sz w:val="40"/>
         </w:rPr>
         <w:lastRenderedPageBreak/>
-        <w:t>.Project</w:t>
-      </w:r>
-      <w:proofErr w:type="gramEnd"/>
-      <w:r>
-        <w:rPr>
-          <w:b/>
-          <w:bCs/>
-          <w:sz w:val="40"/>
-        </w:rPr>
-        <w:t xml:space="preserve"> Scope and Objectives</w:t>
+        <w:t>.Project Scope and Objectives</w:t>
       </w:r>
     </w:p>
     <w:p>
@@ -7249,8 +7236,14 @@
         <w:rPr>
           <w:sz w:val="40"/>
         </w:rPr>
+        <w:t xml:space="preserve">Prepare the presentation with a demonstration of the app’s </w:t>
+      </w:r>
+      <w:r>
+        <w:rPr>
+          <w:sz w:val="40"/>
+        </w:rPr>
         <w:lastRenderedPageBreak/>
-        <w:t>Prepare the presentation with a demonstration of the app’s functionality.</w:t>
+        <w:t>functionality.</w:t>
       </w:r>
     </w:p>
     <w:p>
@@ -7280,10 +7273,17 @@
       </w:pPr>
       <w:r>
         <w:rPr>
+          <w:noProof/>
+          <w:sz w:val="40"/>
+        </w:rPr>
+      </w:r>
+      <w:r>
+        <w:rPr>
+          <w:noProof/>
           <w:sz w:val="40"/>
         </w:rPr>
         <w:pict w14:anchorId="661E2DB0">
-          <v:rect id="_x0000_i1031" style="width:0;height:1.5pt" o:hralign="center" o:hrstd="t" o:hr="t" fillcolor="#a0a0a0" stroked="f"/>
+          <v:rect id="_x0000_i1028" style="width:0;height:1.5pt" o:hralign="center" o:hrstd="t" o:hr="t" fillcolor="#a0a0a0" stroked="f"/>
         </w:pict>
       </w:r>
     </w:p>
@@ -7618,7 +7618,6 @@
         <w:rPr>
           <w:sz w:val="40"/>
         </w:rPr>
-        <w:lastRenderedPageBreak/>
         <w:t>Display error messages below input fields when the input is invalid.</w:t>
       </w:r>
     </w:p>
@@ -7637,6 +7636,7 @@
         <w:rPr>
           <w:sz w:val="40"/>
         </w:rPr>
+        <w:lastRenderedPageBreak/>
         <w:t>Disable the submit button until all fields are valid.</w:t>
       </w:r>
     </w:p>
@@ -7850,10 +7850,17 @@
       </w:pPr>
       <w:r>
         <w:rPr>
+          <w:noProof/>
+          <w:sz w:val="40"/>
+        </w:rPr>
+      </w:r>
+      <w:r>
+        <w:rPr>
+          <w:noProof/>
           <w:sz w:val="40"/>
         </w:rPr>
         <w:pict w14:anchorId="2ECB9EEB">
-          <v:rect id="_x0000_i1032" style="width:0;height:1.5pt" o:hralign="center" o:hrstd="t" o:hr="t" fillcolor="#a0a0a0" stroked="f"/>
+          <v:rect id="_x0000_i1029" style="width:0;height:1.5pt" o:hralign="center" o:hrstd="t" o:hr="t" fillcolor="#a0a0a0" stroked="f"/>
         </w:pict>
       </w:r>
     </w:p>
@@ -7920,14 +7927,7 @@
         <w:rPr>
           <w:sz w:val="40"/>
         </w:rPr>
-        <w:t xml:space="preserve">: Android Studio, Kotlin, Jetpack Compose, Android </w:t>
-      </w:r>
-      <w:r>
-        <w:rPr>
-          <w:sz w:val="40"/>
-        </w:rPr>
-        <w:lastRenderedPageBreak/>
-        <w:t>SDK, Git for version control.</w:t>
+        <w:t>: Android Studio, Kotlin, Jetpack Compose, Android SDK, Git for version control.</w:t>
       </w:r>
     </w:p>
     <w:p>
@@ -7985,6 +7985,7 @@
           <w:bCs/>
           <w:sz w:val="40"/>
         </w:rPr>
+        <w:lastRenderedPageBreak/>
         <w:t>References</w:t>
       </w:r>
       <w:r>
@@ -8057,10 +8058,17 @@
       </w:pPr>
       <w:r>
         <w:rPr>
+          <w:noProof/>
+          <w:sz w:val="40"/>
+        </w:rPr>
+      </w:r>
+      <w:r>
+        <w:rPr>
+          <w:noProof/>
           <w:sz w:val="40"/>
         </w:rPr>
         <w:pict w14:anchorId="549C5903">
-          <v:rect id="_x0000_i1033" style="width:0;height:1.5pt" o:hralign="center" o:hrstd="t" o:hr="t" fillcolor="#a0a0a0" stroked="f"/>
+          <v:rect id="_x0000_i1030" style="width:0;height:1.5pt" o:hralign="center" o:hrstd="t" o:hr="t" fillcolor="#a0a0a0" stroked="f"/>
         </w:pict>
       </w:r>
     </w:p>
@@ -8239,11 +8247,17 @@
       </w:pPr>
       <w:r>
         <w:rPr>
-          <w:sz w:val="40"/>
-        </w:rPr>
-        <w:lastRenderedPageBreak/>
+          <w:noProof/>
+          <w:sz w:val="40"/>
+        </w:rPr>
+      </w:r>
+      <w:r>
+        <w:rPr>
+          <w:noProof/>
+          <w:sz w:val="40"/>
+        </w:rPr>
         <w:pict w14:anchorId="0D0FB869">
-          <v:rect id="_x0000_i1057" style="width:0;height:1.5pt" o:hralign="center" o:hrstd="t" o:hr="t" fillcolor="#a0a0a0" stroked="f"/>
+          <v:rect id="_x0000_i1031" style="width:0;height:1.5pt" o:hralign="center" o:hrstd="t" o:hr="t" fillcolor="#a0a0a0" stroked="f"/>
         </w:pict>
       </w:r>
     </w:p>
@@ -8285,7 +8299,14 @@
         <w:rPr>
           <w:sz w:val="40"/>
         </w:rPr>
-        <w:t>: The app should correctly validate email and password inputs, provide real-time feedback, and enable the submit button when both inputs are valid.</w:t>
+        <w:t xml:space="preserve">: The app should correctly validate email and password inputs, provide real-time feedback, and enable the </w:t>
+      </w:r>
+      <w:r>
+        <w:rPr>
+          <w:sz w:val="40"/>
+        </w:rPr>
+        <w:lastRenderedPageBreak/>
+        <w:t>submit button when both inputs are valid.</w:t>
       </w:r>
     </w:p>
     <w:p>
@@ -8438,20 +8459,9 @@
           <w:sz w:val="36"/>
           <w:szCs w:val="36"/>
         </w:rPr>
-        <w:t>android.</w:t>
-      </w:r>
-      <w:proofErr w:type="gramStart"/>
-      <w:r>
-        <w:rPr>
-          <w:rFonts w:asciiTheme="minorHAnsi" w:hAnsiTheme="minorHAnsi"/>
-          <w:b/>
-          <w:sz w:val="36"/>
-          <w:szCs w:val="36"/>
-        </w:rPr>
-        <w:t>os.Bundle</w:t>
+        <w:t>android.os.Bundle</w:t>
       </w:r>
       <w:proofErr w:type="spellEnd"/>
-      <w:proofErr w:type="gramEnd"/>
     </w:p>
     <w:p>
       <w:pPr>
@@ -8473,25 +8483,14 @@
         <w:t xml:space="preserve">import </w:t>
       </w:r>
       <w:proofErr w:type="spellStart"/>
-      <w:proofErr w:type="gramStart"/>
-      <w:r>
-        <w:rPr>
-          <w:rFonts w:asciiTheme="minorHAnsi" w:hAnsiTheme="minorHAnsi"/>
-          <w:b/>
-          <w:sz w:val="36"/>
-          <w:szCs w:val="36"/>
-        </w:rPr>
-        <w:t>androidx.activity</w:t>
-      </w:r>
-      <w:proofErr w:type="gramEnd"/>
-      <w:r>
-        <w:rPr>
-          <w:rFonts w:asciiTheme="minorHAnsi" w:hAnsiTheme="minorHAnsi"/>
-          <w:b/>
-          <w:sz w:val="36"/>
-          <w:szCs w:val="36"/>
-        </w:rPr>
-        <w:t>.ComponentActivity</w:t>
+      <w:r>
+        <w:rPr>
+          <w:rFonts w:asciiTheme="minorHAnsi" w:hAnsiTheme="minorHAnsi"/>
+          <w:b/>
+          <w:sz w:val="36"/>
+          <w:szCs w:val="36"/>
+        </w:rPr>
+        <w:t>androidx.activity.ComponentActivity</w:t>
       </w:r>
       <w:proofErr w:type="spellEnd"/>
     </w:p>
@@ -8515,25 +8514,14 @@
         <w:t xml:space="preserve">import </w:t>
       </w:r>
       <w:proofErr w:type="spellStart"/>
-      <w:proofErr w:type="gramStart"/>
-      <w:r>
-        <w:rPr>
-          <w:rFonts w:asciiTheme="minorHAnsi" w:hAnsiTheme="minorHAnsi"/>
-          <w:b/>
-          <w:sz w:val="36"/>
-          <w:szCs w:val="36"/>
-        </w:rPr>
-        <w:t>androidx.activity</w:t>
-      </w:r>
-      <w:proofErr w:type="gramEnd"/>
-      <w:r>
-        <w:rPr>
-          <w:rFonts w:asciiTheme="minorHAnsi" w:hAnsiTheme="minorHAnsi"/>
-          <w:b/>
-          <w:sz w:val="36"/>
-          <w:szCs w:val="36"/>
-        </w:rPr>
-        <w:t>.compose.setContent</w:t>
+      <w:r>
+        <w:rPr>
+          <w:rFonts w:asciiTheme="minorHAnsi" w:hAnsiTheme="minorHAnsi"/>
+          <w:b/>
+          <w:sz w:val="36"/>
+          <w:szCs w:val="36"/>
+        </w:rPr>
+        <w:t>androidx.activity.compose.setContent</w:t>
       </w:r>
       <w:proofErr w:type="spellEnd"/>
     </w:p>
@@ -8554,28 +8542,79 @@
           <w:sz w:val="36"/>
           <w:szCs w:val="36"/>
         </w:rPr>
+        <w:t>import androidx.compose.foundation.layout.*</w:t>
+      </w:r>
+    </w:p>
+    <w:p>
+      <w:pPr>
+        <w:spacing w:line="480" w:lineRule="auto"/>
+        <w:rPr>
+          <w:rFonts w:asciiTheme="minorHAnsi" w:hAnsiTheme="minorHAnsi"/>
+          <w:b/>
+          <w:sz w:val="36"/>
+          <w:szCs w:val="36"/>
+        </w:rPr>
+      </w:pPr>
+      <w:r>
+        <w:rPr>
+          <w:rFonts w:asciiTheme="minorHAnsi" w:hAnsiTheme="minorHAnsi"/>
+          <w:b/>
+          <w:sz w:val="36"/>
+          <w:szCs w:val="36"/>
+        </w:rPr>
+        <w:t>import androidx.compose.material3.*</w:t>
+      </w:r>
+    </w:p>
+    <w:p>
+      <w:pPr>
+        <w:spacing w:line="480" w:lineRule="auto"/>
+        <w:rPr>
+          <w:rFonts w:asciiTheme="minorHAnsi" w:hAnsiTheme="minorHAnsi"/>
+          <w:b/>
+          <w:sz w:val="36"/>
+          <w:szCs w:val="36"/>
+        </w:rPr>
+      </w:pPr>
+      <w:r>
+        <w:rPr>
+          <w:rFonts w:asciiTheme="minorHAnsi" w:hAnsiTheme="minorHAnsi"/>
+          <w:b/>
+          <w:sz w:val="36"/>
+          <w:szCs w:val="36"/>
+        </w:rPr>
+        <w:t>import androidx.compose.runtime.*</w:t>
+      </w:r>
+    </w:p>
+    <w:p>
+      <w:pPr>
+        <w:spacing w:line="480" w:lineRule="auto"/>
+        <w:rPr>
+          <w:rFonts w:asciiTheme="minorHAnsi" w:hAnsiTheme="minorHAnsi"/>
+          <w:b/>
+          <w:sz w:val="36"/>
+          <w:szCs w:val="36"/>
+        </w:rPr>
+      </w:pPr>
+      <w:r>
+        <w:rPr>
+          <w:rFonts w:asciiTheme="minorHAnsi" w:hAnsiTheme="minorHAnsi"/>
+          <w:b/>
+          <w:sz w:val="36"/>
+          <w:szCs w:val="36"/>
+        </w:rPr>
         <w:t xml:space="preserve">import </w:t>
       </w:r>
-      <w:proofErr w:type="gramStart"/>
-      <w:r>
-        <w:rPr>
-          <w:rFonts w:asciiTheme="minorHAnsi" w:hAnsiTheme="minorHAnsi"/>
-          <w:b/>
-          <w:sz w:val="36"/>
-          <w:szCs w:val="36"/>
-        </w:rPr>
-        <w:t>androidx.compose</w:t>
-      </w:r>
-      <w:proofErr w:type="gramEnd"/>
-      <w:r>
-        <w:rPr>
-          <w:rFonts w:asciiTheme="minorHAnsi" w:hAnsiTheme="minorHAnsi"/>
-          <w:b/>
-          <w:sz w:val="36"/>
-          <w:szCs w:val="36"/>
-        </w:rPr>
-        <w:t>.foundation.layout.*</w:t>
-      </w:r>
+      <w:proofErr w:type="spellStart"/>
+      <w:r>
+        <w:rPr>
+          <w:rFonts w:asciiTheme="minorHAnsi" w:hAnsiTheme="minorHAnsi"/>
+          <w:b/>
+          <w:sz w:val="36"/>
+          <w:szCs w:val="36"/>
+        </w:rPr>
+        <w:t>androidx.compose.ui.Alignment</w:t>
+      </w:r>
+      <w:proofErr w:type="spellEnd"/>
     </w:p>
     <w:p>
       <w:pPr>
@@ -8596,26 +8635,17 @@
         </w:rPr>
         <w:t xml:space="preserve">import </w:t>
       </w:r>
-      <w:proofErr w:type="gramStart"/>
-      <w:r>
-        <w:rPr>
-          <w:rFonts w:asciiTheme="minorHAnsi" w:hAnsiTheme="minorHAnsi"/>
-          <w:b/>
-          <w:sz w:val="36"/>
-          <w:szCs w:val="36"/>
-        </w:rPr>
-        <w:t>androidx.compose</w:t>
-      </w:r>
-      <w:proofErr w:type="gramEnd"/>
-      <w:r>
-        <w:rPr>
-          <w:rFonts w:asciiTheme="minorHAnsi" w:hAnsiTheme="minorHAnsi"/>
-          <w:b/>
-          <w:sz w:val="36"/>
-          <w:szCs w:val="36"/>
-        </w:rPr>
-        <w:t>.material3.*</w:t>
-      </w:r>
+      <w:proofErr w:type="spellStart"/>
+      <w:r>
+        <w:rPr>
+          <w:rFonts w:asciiTheme="minorHAnsi" w:hAnsiTheme="minorHAnsi"/>
+          <w:b/>
+          <w:sz w:val="36"/>
+          <w:szCs w:val="36"/>
+        </w:rPr>
+        <w:t>androidx.compose.ui.Modifier</w:t>
+      </w:r>
+      <w:proofErr w:type="spellEnd"/>
     </w:p>
     <w:p>
       <w:pPr>
@@ -8636,26 +8666,17 @@
         </w:rPr>
         <w:t xml:space="preserve">import </w:t>
       </w:r>
-      <w:proofErr w:type="gramStart"/>
-      <w:r>
-        <w:rPr>
-          <w:rFonts w:asciiTheme="minorHAnsi" w:hAnsiTheme="minorHAnsi"/>
-          <w:b/>
-          <w:sz w:val="36"/>
-          <w:szCs w:val="36"/>
-        </w:rPr>
-        <w:t>androidx.compose</w:t>
-      </w:r>
-      <w:proofErr w:type="gramEnd"/>
-      <w:r>
-        <w:rPr>
-          <w:rFonts w:asciiTheme="minorHAnsi" w:hAnsiTheme="minorHAnsi"/>
-          <w:b/>
-          <w:sz w:val="36"/>
-          <w:szCs w:val="36"/>
-        </w:rPr>
-        <w:t>.runtime.*</w:t>
-      </w:r>
+      <w:proofErr w:type="spellStart"/>
+      <w:r>
+        <w:rPr>
+          <w:rFonts w:asciiTheme="minorHAnsi" w:hAnsiTheme="minorHAnsi"/>
+          <w:b/>
+          <w:sz w:val="36"/>
+          <w:szCs w:val="36"/>
+        </w:rPr>
+        <w:t>androidx.compose.ui.text.input.TextFieldValue</w:t>
+      </w:r>
+      <w:proofErr w:type="spellEnd"/>
     </w:p>
     <w:p>
       <w:pPr>
@@ -8677,25 +8698,14 @@
         <w:t xml:space="preserve">import </w:t>
       </w:r>
       <w:proofErr w:type="spellStart"/>
-      <w:proofErr w:type="gramStart"/>
-      <w:r>
-        <w:rPr>
-          <w:rFonts w:asciiTheme="minorHAnsi" w:hAnsiTheme="minorHAnsi"/>
-          <w:b/>
-          <w:sz w:val="36"/>
-          <w:szCs w:val="36"/>
-        </w:rPr>
-        <w:t>androidx.compose</w:t>
-      </w:r>
-      <w:proofErr w:type="gramEnd"/>
-      <w:r>
-        <w:rPr>
-          <w:rFonts w:asciiTheme="minorHAnsi" w:hAnsiTheme="minorHAnsi"/>
-          <w:b/>
-          <w:sz w:val="36"/>
-          <w:szCs w:val="36"/>
-        </w:rPr>
-        <w:t>.ui.Alignment</w:t>
+      <w:r>
+        <w:rPr>
+          <w:rFonts w:asciiTheme="minorHAnsi" w:hAnsiTheme="minorHAnsi"/>
+          <w:b/>
+          <w:sz w:val="36"/>
+          <w:szCs w:val="36"/>
+        </w:rPr>
+        <w:t>androidx.compose.ui.tooling.preview.Preview</w:t>
       </w:r>
       <w:proofErr w:type="spellEnd"/>
     </w:p>
@@ -8719,25 +8729,14 @@
         <w:t xml:space="preserve">import </w:t>
       </w:r>
       <w:proofErr w:type="spellStart"/>
-      <w:proofErr w:type="gramStart"/>
-      <w:r>
-        <w:rPr>
-          <w:rFonts w:asciiTheme="minorHAnsi" w:hAnsiTheme="minorHAnsi"/>
-          <w:b/>
-          <w:sz w:val="36"/>
-          <w:szCs w:val="36"/>
-        </w:rPr>
-        <w:t>androidx.compose</w:t>
-      </w:r>
-      <w:proofErr w:type="gramEnd"/>
-      <w:r>
-        <w:rPr>
-          <w:rFonts w:asciiTheme="minorHAnsi" w:hAnsiTheme="minorHAnsi"/>
-          <w:b/>
-          <w:sz w:val="36"/>
-          <w:szCs w:val="36"/>
-        </w:rPr>
-        <w:t>.ui.Modifier</w:t>
+      <w:r>
+        <w:rPr>
+          <w:rFonts w:asciiTheme="minorHAnsi" w:hAnsiTheme="minorHAnsi"/>
+          <w:b/>
+          <w:sz w:val="36"/>
+          <w:szCs w:val="36"/>
+        </w:rPr>
+        <w:t>androidx.compose.ui.unit.dp</w:t>
       </w:r>
       <w:proofErr w:type="spellEnd"/>
     </w:p>
@@ -8761,25 +8760,14 @@
         <w:t xml:space="preserve">import </w:t>
       </w:r>
       <w:proofErr w:type="spellStart"/>
-      <w:proofErr w:type="gramStart"/>
-      <w:r>
-        <w:rPr>
-          <w:rFonts w:asciiTheme="minorHAnsi" w:hAnsiTheme="minorHAnsi"/>
-          <w:b/>
-          <w:sz w:val="36"/>
-          <w:szCs w:val="36"/>
-        </w:rPr>
-        <w:t>androidx.compose</w:t>
-      </w:r>
-      <w:proofErr w:type="gramEnd"/>
-      <w:r>
-        <w:rPr>
-          <w:rFonts w:asciiTheme="minorHAnsi" w:hAnsiTheme="minorHAnsi"/>
-          <w:b/>
-          <w:sz w:val="36"/>
-          <w:szCs w:val="36"/>
-        </w:rPr>
-        <w:t>.ui.text.input.TextFieldValue</w:t>
+      <w:r>
+        <w:rPr>
+          <w:rFonts w:asciiTheme="minorHAnsi" w:hAnsiTheme="minorHAnsi"/>
+          <w:b/>
+          <w:sz w:val="36"/>
+          <w:szCs w:val="36"/>
+        </w:rPr>
+        <w:t>androidx.core.util.PatternsCompat</w:t>
       </w:r>
       <w:proofErr w:type="spellEnd"/>
     </w:p>
@@ -8793,37 +8781,66 @@
           <w:szCs w:val="36"/>
         </w:rPr>
       </w:pPr>
-      <w:r>
-        <w:rPr>
-          <w:rFonts w:asciiTheme="minorHAnsi" w:hAnsiTheme="minorHAnsi"/>
-          <w:b/>
-          <w:sz w:val="36"/>
-          <w:szCs w:val="36"/>
-        </w:rPr>
-        <w:t xml:space="preserve">import </w:t>
+    </w:p>
+    <w:p>
+      <w:pPr>
+        <w:spacing w:line="480" w:lineRule="auto"/>
+        <w:rPr>
+          <w:rFonts w:asciiTheme="minorHAnsi" w:hAnsiTheme="minorHAnsi"/>
+          <w:b/>
+          <w:sz w:val="36"/>
+          <w:szCs w:val="36"/>
+        </w:rPr>
+      </w:pPr>
+      <w:r>
+        <w:rPr>
+          <w:rFonts w:asciiTheme="minorHAnsi" w:hAnsiTheme="minorHAnsi"/>
+          <w:b/>
+          <w:sz w:val="36"/>
+          <w:szCs w:val="36"/>
+        </w:rPr>
+        <w:t xml:space="preserve">class </w:t>
       </w:r>
       <w:proofErr w:type="spellStart"/>
-      <w:proofErr w:type="gramStart"/>
-      <w:r>
-        <w:rPr>
-          <w:rFonts w:asciiTheme="minorHAnsi" w:hAnsiTheme="minorHAnsi"/>
-          <w:b/>
-          <w:sz w:val="36"/>
-          <w:szCs w:val="36"/>
-        </w:rPr>
-        <w:t>androidx.compose</w:t>
-      </w:r>
-      <w:proofErr w:type="gramEnd"/>
-      <w:r>
-        <w:rPr>
-          <w:rFonts w:asciiTheme="minorHAnsi" w:hAnsiTheme="minorHAnsi"/>
-          <w:b/>
-          <w:sz w:val="36"/>
-          <w:szCs w:val="36"/>
-        </w:rPr>
-        <w:t>.ui.tooling.preview.Preview</w:t>
+      <w:r>
+        <w:rPr>
+          <w:rFonts w:asciiTheme="minorHAnsi" w:hAnsiTheme="minorHAnsi"/>
+          <w:b/>
+          <w:sz w:val="36"/>
+          <w:szCs w:val="36"/>
+        </w:rPr>
+        <w:t>MainActivity</w:t>
       </w:r>
       <w:proofErr w:type="spellEnd"/>
+      <w:r>
+        <w:rPr>
+          <w:rFonts w:asciiTheme="minorHAnsi" w:hAnsiTheme="minorHAnsi"/>
+          <w:b/>
+          <w:sz w:val="36"/>
+          <w:szCs w:val="36"/>
+        </w:rPr>
+        <w:t xml:space="preserve"> : </w:t>
+      </w:r>
+      <w:proofErr w:type="spellStart"/>
+      <w:r>
+        <w:rPr>
+          <w:rFonts w:asciiTheme="minorHAnsi" w:hAnsiTheme="minorHAnsi"/>
+          <w:b/>
+          <w:sz w:val="36"/>
+          <w:szCs w:val="36"/>
+        </w:rPr>
+        <w:t>ComponentActivity</w:t>
+      </w:r>
+      <w:proofErr w:type="spellEnd"/>
+      <w:r>
+        <w:rPr>
+          <w:rFonts w:asciiTheme="minorHAnsi" w:hAnsiTheme="minorHAnsi"/>
+          <w:b/>
+          <w:sz w:val="36"/>
+          <w:szCs w:val="36"/>
+        </w:rPr>
+        <w:t>() {</w:t>
+      </w:r>
     </w:p>
     <w:p>
       <w:pPr>
@@ -8842,197 +8859,29 @@
           <w:sz w:val="36"/>
           <w:szCs w:val="36"/>
         </w:rPr>
-        <w:t xml:space="preserve">import </w:t>
+        <w:t xml:space="preserve">    override fun </w:t>
       </w:r>
       <w:proofErr w:type="spellStart"/>
-      <w:proofErr w:type="gramStart"/>
-      <w:r>
-        <w:rPr>
-          <w:rFonts w:asciiTheme="minorHAnsi" w:hAnsiTheme="minorHAnsi"/>
-          <w:b/>
-          <w:sz w:val="36"/>
-          <w:szCs w:val="36"/>
-        </w:rPr>
-        <w:t>androidx.compose</w:t>
-      </w:r>
-      <w:proofErr w:type="gramEnd"/>
-      <w:r>
-        <w:rPr>
-          <w:rFonts w:asciiTheme="minorHAnsi" w:hAnsiTheme="minorHAnsi"/>
-          <w:b/>
-          <w:sz w:val="36"/>
-          <w:szCs w:val="36"/>
-        </w:rPr>
-        <w:t>.ui.unit.dp</w:t>
+      <w:r>
+        <w:rPr>
+          <w:rFonts w:asciiTheme="minorHAnsi" w:hAnsiTheme="minorHAnsi"/>
+          <w:b/>
+          <w:sz w:val="36"/>
+          <w:szCs w:val="36"/>
+        </w:rPr>
+        <w:t>onCreate</w:t>
       </w:r>
       <w:proofErr w:type="spellEnd"/>
-    </w:p>
-    <w:p>
-      <w:pPr>
-        <w:spacing w:line="480" w:lineRule="auto"/>
-        <w:rPr>
-          <w:rFonts w:asciiTheme="minorHAnsi" w:hAnsiTheme="minorHAnsi"/>
-          <w:b/>
-          <w:sz w:val="36"/>
-          <w:szCs w:val="36"/>
-        </w:rPr>
-      </w:pPr>
-      <w:r>
-        <w:rPr>
-          <w:rFonts w:asciiTheme="minorHAnsi" w:hAnsiTheme="minorHAnsi"/>
-          <w:b/>
-          <w:sz w:val="36"/>
-          <w:szCs w:val="36"/>
-        </w:rPr>
-        <w:t xml:space="preserve">import </w:t>
+      <w:r>
+        <w:rPr>
+          <w:rFonts w:asciiTheme="minorHAnsi" w:hAnsiTheme="minorHAnsi"/>
+          <w:b/>
+          <w:sz w:val="36"/>
+          <w:szCs w:val="36"/>
+        </w:rPr>
+        <w:t>(</w:t>
       </w:r>
       <w:proofErr w:type="spellStart"/>
-      <w:proofErr w:type="gramStart"/>
-      <w:r>
-        <w:rPr>
-          <w:rFonts w:asciiTheme="minorHAnsi" w:hAnsiTheme="minorHAnsi"/>
-          <w:b/>
-          <w:sz w:val="36"/>
-          <w:szCs w:val="36"/>
-        </w:rPr>
-        <w:t>androidx.core</w:t>
-      </w:r>
-      <w:proofErr w:type="gramEnd"/>
-      <w:r>
-        <w:rPr>
-          <w:rFonts w:asciiTheme="minorHAnsi" w:hAnsiTheme="minorHAnsi"/>
-          <w:b/>
-          <w:sz w:val="36"/>
-          <w:szCs w:val="36"/>
-        </w:rPr>
-        <w:t>.util.PatternsCompat</w:t>
-      </w:r>
-      <w:proofErr w:type="spellEnd"/>
-    </w:p>
-    <w:p>
-      <w:pPr>
-        <w:spacing w:line="480" w:lineRule="auto"/>
-        <w:rPr>
-          <w:rFonts w:asciiTheme="minorHAnsi" w:hAnsiTheme="minorHAnsi"/>
-          <w:b/>
-          <w:sz w:val="36"/>
-          <w:szCs w:val="36"/>
-        </w:rPr>
-      </w:pPr>
-    </w:p>
-    <w:p>
-      <w:pPr>
-        <w:spacing w:line="480" w:lineRule="auto"/>
-        <w:rPr>
-          <w:rFonts w:asciiTheme="minorHAnsi" w:hAnsiTheme="minorHAnsi"/>
-          <w:b/>
-          <w:sz w:val="36"/>
-          <w:szCs w:val="36"/>
-        </w:rPr>
-      </w:pPr>
-      <w:r>
-        <w:rPr>
-          <w:rFonts w:asciiTheme="minorHAnsi" w:hAnsiTheme="minorHAnsi"/>
-          <w:b/>
-          <w:sz w:val="36"/>
-          <w:szCs w:val="36"/>
-        </w:rPr>
-        <w:t xml:space="preserve">class </w:t>
-      </w:r>
-      <w:proofErr w:type="spellStart"/>
-      <w:proofErr w:type="gramStart"/>
-      <w:r>
-        <w:rPr>
-          <w:rFonts w:asciiTheme="minorHAnsi" w:hAnsiTheme="minorHAnsi"/>
-          <w:b/>
-          <w:sz w:val="36"/>
-          <w:szCs w:val="36"/>
-        </w:rPr>
-        <w:t>MainActivity</w:t>
-      </w:r>
-      <w:proofErr w:type="spellEnd"/>
-      <w:r>
-        <w:rPr>
-          <w:rFonts w:asciiTheme="minorHAnsi" w:hAnsiTheme="minorHAnsi"/>
-          <w:b/>
-          <w:sz w:val="36"/>
-          <w:szCs w:val="36"/>
-        </w:rPr>
-        <w:t xml:space="preserve"> :</w:t>
-      </w:r>
-      <w:proofErr w:type="gramEnd"/>
-      <w:r>
-        <w:rPr>
-          <w:rFonts w:asciiTheme="minorHAnsi" w:hAnsiTheme="minorHAnsi"/>
-          <w:b/>
-          <w:sz w:val="36"/>
-          <w:szCs w:val="36"/>
-        </w:rPr>
-        <w:t xml:space="preserve"> </w:t>
-      </w:r>
-      <w:proofErr w:type="spellStart"/>
-      <w:r>
-        <w:rPr>
-          <w:rFonts w:asciiTheme="minorHAnsi" w:hAnsiTheme="minorHAnsi"/>
-          <w:b/>
-          <w:sz w:val="36"/>
-          <w:szCs w:val="36"/>
-        </w:rPr>
-        <w:t>ComponentActivity</w:t>
-      </w:r>
-      <w:proofErr w:type="spellEnd"/>
-      <w:r>
-        <w:rPr>
-          <w:rFonts w:asciiTheme="minorHAnsi" w:hAnsiTheme="minorHAnsi"/>
-          <w:b/>
-          <w:sz w:val="36"/>
-          <w:szCs w:val="36"/>
-        </w:rPr>
-        <w:t>() {</w:t>
-      </w:r>
-    </w:p>
-    <w:p>
-      <w:pPr>
-        <w:spacing w:line="480" w:lineRule="auto"/>
-        <w:rPr>
-          <w:rFonts w:asciiTheme="minorHAnsi" w:hAnsiTheme="minorHAnsi"/>
-          <w:b/>
-          <w:sz w:val="36"/>
-          <w:szCs w:val="36"/>
-        </w:rPr>
-      </w:pPr>
-      <w:r>
-        <w:rPr>
-          <w:rFonts w:asciiTheme="minorHAnsi" w:hAnsiTheme="minorHAnsi"/>
-          <w:b/>
-          <w:sz w:val="36"/>
-          <w:szCs w:val="36"/>
-        </w:rPr>
-        <w:t xml:space="preserve">    override fun </w:t>
-      </w:r>
-      <w:proofErr w:type="spellStart"/>
-      <w:proofErr w:type="gramStart"/>
-      <w:r>
-        <w:rPr>
-          <w:rFonts w:asciiTheme="minorHAnsi" w:hAnsiTheme="minorHAnsi"/>
-          <w:b/>
-          <w:sz w:val="36"/>
-          <w:szCs w:val="36"/>
-        </w:rPr>
-        <w:t>onCreate</w:t>
-      </w:r>
-      <w:proofErr w:type="spellEnd"/>
-      <w:r>
-        <w:rPr>
-          <w:rFonts w:asciiTheme="minorHAnsi" w:hAnsiTheme="minorHAnsi"/>
-          <w:b/>
-          <w:sz w:val="36"/>
-          <w:szCs w:val="36"/>
-        </w:rPr>
-        <w:t>(</w:t>
-      </w:r>
-      <w:proofErr w:type="spellStart"/>
-      <w:proofErr w:type="gramEnd"/>
       <w:r>
         <w:rPr>
           <w:rFonts w:asciiTheme="minorHAnsi" w:hAnsiTheme="minorHAnsi"/>
@@ -9074,7 +8923,6 @@
         <w:t xml:space="preserve">        </w:t>
       </w:r>
       <w:proofErr w:type="spellStart"/>
-      <w:proofErr w:type="gramStart"/>
       <w:r>
         <w:rPr>
           <w:rFonts w:asciiTheme="minorHAnsi" w:hAnsiTheme="minorHAnsi"/>
@@ -9085,7 +8933,6 @@
         <w:t>super.onCreate</w:t>
       </w:r>
       <w:proofErr w:type="spellEnd"/>
-      <w:proofErr w:type="gramEnd"/>
       <w:r>
         <w:rPr>
           <w:rFonts w:asciiTheme="minorHAnsi" w:hAnsiTheme="minorHAnsi"/>
@@ -9176,7 +9023,6 @@
         <w:t xml:space="preserve">            </w:t>
       </w:r>
       <w:proofErr w:type="spellStart"/>
-      <w:proofErr w:type="gramStart"/>
       <w:r>
         <w:rPr>
           <w:rFonts w:asciiTheme="minorHAnsi" w:hAnsiTheme="minorHAnsi"/>
@@ -9194,17 +9040,198 @@
           <w:sz w:val="36"/>
           <w:szCs w:val="36"/>
         </w:rPr>
+        <w:t>()</w:t>
+      </w:r>
+    </w:p>
+    <w:p>
+      <w:pPr>
+        <w:spacing w:line="480" w:lineRule="auto"/>
+        <w:rPr>
+          <w:rFonts w:asciiTheme="minorHAnsi" w:hAnsiTheme="minorHAnsi"/>
+          <w:b/>
+          <w:sz w:val="36"/>
+          <w:szCs w:val="36"/>
+        </w:rPr>
+      </w:pPr>
+      <w:r>
+        <w:rPr>
+          <w:rFonts w:asciiTheme="minorHAnsi" w:hAnsiTheme="minorHAnsi"/>
+          <w:b/>
+          <w:sz w:val="36"/>
+          <w:szCs w:val="36"/>
+        </w:rPr>
+        <w:t xml:space="preserve">        }</w:t>
+      </w:r>
+    </w:p>
+    <w:p>
+      <w:pPr>
+        <w:spacing w:line="480" w:lineRule="auto"/>
+        <w:rPr>
+          <w:rFonts w:asciiTheme="minorHAnsi" w:hAnsiTheme="minorHAnsi"/>
+          <w:b/>
+          <w:sz w:val="36"/>
+          <w:szCs w:val="36"/>
+        </w:rPr>
+      </w:pPr>
+      <w:r>
+        <w:rPr>
+          <w:rFonts w:asciiTheme="minorHAnsi" w:hAnsiTheme="minorHAnsi"/>
+          <w:b/>
+          <w:sz w:val="36"/>
+          <w:szCs w:val="36"/>
+        </w:rPr>
+        <w:t xml:space="preserve">    }</w:t>
+      </w:r>
+    </w:p>
+    <w:p>
+      <w:pPr>
+        <w:spacing w:line="480" w:lineRule="auto"/>
+        <w:rPr>
+          <w:rFonts w:asciiTheme="minorHAnsi" w:hAnsiTheme="minorHAnsi"/>
+          <w:b/>
+          <w:sz w:val="36"/>
+          <w:szCs w:val="36"/>
+        </w:rPr>
+      </w:pPr>
+      <w:r>
+        <w:rPr>
+          <w:rFonts w:asciiTheme="minorHAnsi" w:hAnsiTheme="minorHAnsi"/>
+          <w:b/>
+          <w:sz w:val="36"/>
+          <w:szCs w:val="36"/>
+        </w:rPr>
+        <w:t>}</w:t>
+      </w:r>
+    </w:p>
+    <w:p>
+      <w:pPr>
+        <w:spacing w:line="480" w:lineRule="auto"/>
+        <w:rPr>
+          <w:rFonts w:asciiTheme="minorHAnsi" w:hAnsiTheme="minorHAnsi"/>
+          <w:b/>
+          <w:sz w:val="36"/>
+          <w:szCs w:val="36"/>
+        </w:rPr>
+      </w:pPr>
+    </w:p>
+    <w:p>
+      <w:pPr>
+        <w:spacing w:line="480" w:lineRule="auto"/>
+        <w:rPr>
+          <w:rFonts w:asciiTheme="minorHAnsi" w:hAnsiTheme="minorHAnsi"/>
+          <w:b/>
+          <w:sz w:val="36"/>
+          <w:szCs w:val="36"/>
+        </w:rPr>
+      </w:pPr>
+      <w:r>
+        <w:rPr>
+          <w:rFonts w:asciiTheme="minorHAnsi" w:hAnsiTheme="minorHAnsi"/>
+          <w:b/>
+          <w:sz w:val="36"/>
+          <w:szCs w:val="36"/>
+        </w:rPr>
+        <w:t>@Composable</w:t>
+      </w:r>
+    </w:p>
+    <w:p>
+      <w:pPr>
+        <w:spacing w:line="480" w:lineRule="auto"/>
+        <w:rPr>
+          <w:rFonts w:asciiTheme="minorHAnsi" w:hAnsiTheme="minorHAnsi"/>
+          <w:b/>
+          <w:sz w:val="36"/>
+          <w:szCs w:val="36"/>
+        </w:rPr>
+      </w:pPr>
+      <w:r>
+        <w:rPr>
+          <w:rFonts w:asciiTheme="minorHAnsi" w:hAnsiTheme="minorHAnsi"/>
+          <w:b/>
+          <w:sz w:val="36"/>
+          <w:szCs w:val="36"/>
+        </w:rPr>
+        <w:t xml:space="preserve">fun </w:t>
+      </w:r>
+      <w:proofErr w:type="spellStart"/>
+      <w:r>
+        <w:rPr>
+          <w:rFonts w:asciiTheme="minorHAnsi" w:hAnsiTheme="minorHAnsi"/>
+          <w:b/>
+          <w:sz w:val="36"/>
+          <w:szCs w:val="36"/>
+        </w:rPr>
+        <w:t>TextInputValidationDemo</w:t>
+      </w:r>
+      <w:proofErr w:type="spellEnd"/>
+      <w:r>
+        <w:rPr>
+          <w:rFonts w:asciiTheme="minorHAnsi" w:hAnsiTheme="minorHAnsi"/>
+          <w:b/>
+          <w:sz w:val="36"/>
+          <w:szCs w:val="36"/>
+        </w:rPr>
+        <w:t>() {</w:t>
+      </w:r>
+    </w:p>
+    <w:p>
+      <w:pPr>
+        <w:spacing w:line="480" w:lineRule="auto"/>
+        <w:rPr>
+          <w:rFonts w:asciiTheme="minorHAnsi" w:hAnsiTheme="minorHAnsi"/>
+          <w:b/>
+          <w:sz w:val="36"/>
+          <w:szCs w:val="36"/>
+        </w:rPr>
+      </w:pPr>
+      <w:r>
+        <w:rPr>
+          <w:rFonts w:asciiTheme="minorHAnsi" w:hAnsiTheme="minorHAnsi"/>
+          <w:b/>
+          <w:sz w:val="36"/>
+          <w:szCs w:val="36"/>
+        </w:rPr>
+        <w:t xml:space="preserve">    var email by remember { </w:t>
+      </w:r>
+      <w:proofErr w:type="spellStart"/>
+      <w:r>
+        <w:rPr>
+          <w:rFonts w:asciiTheme="minorHAnsi" w:hAnsiTheme="minorHAnsi"/>
+          <w:b/>
+          <w:sz w:val="36"/>
+          <w:szCs w:val="36"/>
+        </w:rPr>
+        <w:t>mutableStateOf</w:t>
+      </w:r>
+      <w:proofErr w:type="spellEnd"/>
+      <w:r>
+        <w:rPr>
+          <w:rFonts w:asciiTheme="minorHAnsi" w:hAnsiTheme="minorHAnsi"/>
+          <w:b/>
+          <w:sz w:val="36"/>
+          <w:szCs w:val="36"/>
+        </w:rPr>
         <w:t>(</w:t>
       </w:r>
-      <w:proofErr w:type="gramEnd"/>
-      <w:r>
-        <w:rPr>
-          <w:rFonts w:asciiTheme="minorHAnsi" w:hAnsiTheme="minorHAnsi"/>
-          <w:b/>
-          <w:sz w:val="36"/>
-          <w:szCs w:val="36"/>
-        </w:rPr>
-        <w:t>)</w:t>
+      <w:proofErr w:type="spellStart"/>
+      <w:r>
+        <w:rPr>
+          <w:rFonts w:asciiTheme="minorHAnsi" w:hAnsiTheme="minorHAnsi"/>
+          <w:b/>
+          <w:sz w:val="36"/>
+          <w:szCs w:val="36"/>
+        </w:rPr>
+        <w:t>TextFieldValue</w:t>
+      </w:r>
+      <w:proofErr w:type="spellEnd"/>
+      <w:r>
+        <w:rPr>
+          <w:rFonts w:asciiTheme="minorHAnsi" w:hAnsiTheme="minorHAnsi"/>
+          <w:b/>
+          <w:sz w:val="36"/>
+          <w:szCs w:val="36"/>
+        </w:rPr>
+        <w:t>()) }</w:t>
       </w:r>
     </w:p>
     <w:p>
@@ -9224,7 +9251,47 @@
           <w:sz w:val="36"/>
           <w:szCs w:val="36"/>
         </w:rPr>
-        <w:t xml:space="preserve">        }</w:t>
+        <w:t xml:space="preserve">    var password by remember { </w:t>
+      </w:r>
+      <w:proofErr w:type="spellStart"/>
+      <w:r>
+        <w:rPr>
+          <w:rFonts w:asciiTheme="minorHAnsi" w:hAnsiTheme="minorHAnsi"/>
+          <w:b/>
+          <w:sz w:val="36"/>
+          <w:szCs w:val="36"/>
+        </w:rPr>
+        <w:t>mutableStateOf</w:t>
+      </w:r>
+      <w:proofErr w:type="spellEnd"/>
+      <w:r>
+        <w:rPr>
+          <w:rFonts w:asciiTheme="minorHAnsi" w:hAnsiTheme="minorHAnsi"/>
+          <w:b/>
+          <w:sz w:val="36"/>
+          <w:szCs w:val="36"/>
+        </w:rPr>
+        <w:t>(</w:t>
+      </w:r>
+      <w:proofErr w:type="spellStart"/>
+      <w:r>
+        <w:rPr>
+          <w:rFonts w:asciiTheme="minorHAnsi" w:hAnsiTheme="minorHAnsi"/>
+          <w:b/>
+          <w:sz w:val="36"/>
+          <w:szCs w:val="36"/>
+        </w:rPr>
+        <w:t>TextFieldValue</w:t>
+      </w:r>
+      <w:proofErr w:type="spellEnd"/>
+      <w:r>
+        <w:rPr>
+          <w:rFonts w:asciiTheme="minorHAnsi" w:hAnsiTheme="minorHAnsi"/>
+          <w:b/>
+          <w:sz w:val="36"/>
+          <w:szCs w:val="36"/>
+        </w:rPr>
+        <w:t>()) }</w:t>
       </w:r>
     </w:p>
     <w:p>
@@ -9244,7 +9311,67 @@
           <w:sz w:val="36"/>
           <w:szCs w:val="36"/>
         </w:rPr>
-        <w:t xml:space="preserve">    }</w:t>
+        <w:t xml:space="preserve">    </w:t>
+      </w:r>
+      <w:proofErr w:type="spellStart"/>
+      <w:r>
+        <w:rPr>
+          <w:rFonts w:asciiTheme="minorHAnsi" w:hAnsiTheme="minorHAnsi"/>
+          <w:b/>
+          <w:sz w:val="36"/>
+          <w:szCs w:val="36"/>
+        </w:rPr>
+        <w:t>var</w:t>
+      </w:r>
+      <w:proofErr w:type="spellEnd"/>
+      <w:r>
+        <w:rPr>
+          <w:rFonts w:asciiTheme="minorHAnsi" w:hAnsiTheme="minorHAnsi"/>
+          <w:b/>
+          <w:sz w:val="36"/>
+          <w:szCs w:val="36"/>
+        </w:rPr>
+        <w:t xml:space="preserve"> </w:t>
+      </w:r>
+      <w:proofErr w:type="spellStart"/>
+      <w:r>
+        <w:rPr>
+          <w:rFonts w:asciiTheme="minorHAnsi" w:hAnsiTheme="minorHAnsi"/>
+          <w:b/>
+          <w:sz w:val="36"/>
+          <w:szCs w:val="36"/>
+        </w:rPr>
+        <w:t>emailError</w:t>
+      </w:r>
+      <w:proofErr w:type="spellEnd"/>
+      <w:r>
+        <w:rPr>
+          <w:rFonts w:asciiTheme="minorHAnsi" w:hAnsiTheme="minorHAnsi"/>
+          <w:b/>
+          <w:sz w:val="36"/>
+          <w:szCs w:val="36"/>
+        </w:rPr>
+        <w:t xml:space="preserve"> by remember { </w:t>
+      </w:r>
+      <w:proofErr w:type="spellStart"/>
+      <w:r>
+        <w:rPr>
+          <w:rFonts w:asciiTheme="minorHAnsi" w:hAnsiTheme="minorHAnsi"/>
+          <w:b/>
+          <w:sz w:val="36"/>
+          <w:szCs w:val="36"/>
+        </w:rPr>
+        <w:t>mutableStateOf</w:t>
+      </w:r>
+      <w:proofErr w:type="spellEnd"/>
+      <w:r>
+        <w:rPr>
+          <w:rFonts w:asciiTheme="minorHAnsi" w:hAnsiTheme="minorHAnsi"/>
+          <w:b/>
+          <w:sz w:val="36"/>
+          <w:szCs w:val="36"/>
+        </w:rPr>
+        <w:t>("") }</w:t>
       </w:r>
     </w:p>
     <w:p>
@@ -9264,7 +9391,67 @@
           <w:sz w:val="36"/>
           <w:szCs w:val="36"/>
         </w:rPr>
-        <w:t>}</w:t>
+        <w:t xml:space="preserve">    </w:t>
+      </w:r>
+      <w:proofErr w:type="spellStart"/>
+      <w:r>
+        <w:rPr>
+          <w:rFonts w:asciiTheme="minorHAnsi" w:hAnsiTheme="minorHAnsi"/>
+          <w:b/>
+          <w:sz w:val="36"/>
+          <w:szCs w:val="36"/>
+        </w:rPr>
+        <w:t>var</w:t>
+      </w:r>
+      <w:proofErr w:type="spellEnd"/>
+      <w:r>
+        <w:rPr>
+          <w:rFonts w:asciiTheme="minorHAnsi" w:hAnsiTheme="minorHAnsi"/>
+          <w:b/>
+          <w:sz w:val="36"/>
+          <w:szCs w:val="36"/>
+        </w:rPr>
+        <w:t xml:space="preserve"> </w:t>
+      </w:r>
+      <w:proofErr w:type="spellStart"/>
+      <w:r>
+        <w:rPr>
+          <w:rFonts w:asciiTheme="minorHAnsi" w:hAnsiTheme="minorHAnsi"/>
+          <w:b/>
+          <w:sz w:val="36"/>
+          <w:szCs w:val="36"/>
+        </w:rPr>
+        <w:t>passwordError</w:t>
+      </w:r>
+      <w:proofErr w:type="spellEnd"/>
+      <w:r>
+        <w:rPr>
+          <w:rFonts w:asciiTheme="minorHAnsi" w:hAnsiTheme="minorHAnsi"/>
+          <w:b/>
+          <w:sz w:val="36"/>
+          <w:szCs w:val="36"/>
+        </w:rPr>
+        <w:t xml:space="preserve"> by remember { </w:t>
+      </w:r>
+      <w:proofErr w:type="spellStart"/>
+      <w:r>
+        <w:rPr>
+          <w:rFonts w:asciiTheme="minorHAnsi" w:hAnsiTheme="minorHAnsi"/>
+          <w:b/>
+          <w:sz w:val="36"/>
+          <w:szCs w:val="36"/>
+        </w:rPr>
+        <w:t>mutableStateOf</w:t>
+      </w:r>
+      <w:proofErr w:type="spellEnd"/>
+      <w:r>
+        <w:rPr>
+          <w:rFonts w:asciiTheme="minorHAnsi" w:hAnsiTheme="minorHAnsi"/>
+          <w:b/>
+          <w:sz w:val="36"/>
+          <w:szCs w:val="36"/>
+        </w:rPr>
+        <w:t>("") }</w:t>
       </w:r>
     </w:p>
     <w:p>
@@ -9295,7 +9482,7 @@
           <w:sz w:val="36"/>
           <w:szCs w:val="36"/>
         </w:rPr>
-        <w:t>@Composable</w:t>
+        <w:t xml:space="preserve">    // Validate email</w:t>
       </w:r>
     </w:p>
     <w:p>
@@ -9315,18 +9502,17 @@
           <w:sz w:val="36"/>
           <w:szCs w:val="36"/>
         </w:rPr>
-        <w:t xml:space="preserve">fun </w:t>
+        <w:t xml:space="preserve">    </w:t>
       </w:r>
       <w:proofErr w:type="spellStart"/>
-      <w:proofErr w:type="gramStart"/>
-      <w:r>
-        <w:rPr>
-          <w:rFonts w:asciiTheme="minorHAnsi" w:hAnsiTheme="minorHAnsi"/>
-          <w:b/>
-          <w:sz w:val="36"/>
-          <w:szCs w:val="36"/>
-        </w:rPr>
-        <w:t>TextInputValidationDemo</w:t>
+      <w:r>
+        <w:rPr>
+          <w:rFonts w:asciiTheme="minorHAnsi" w:hAnsiTheme="minorHAnsi"/>
+          <w:b/>
+          <w:sz w:val="36"/>
+          <w:szCs w:val="36"/>
+        </w:rPr>
+        <w:t>val</w:t>
       </w:r>
       <w:proofErr w:type="spellEnd"/>
       <w:r>
@@ -9336,47 +9522,7 @@
           <w:sz w:val="36"/>
           <w:szCs w:val="36"/>
         </w:rPr>
-        <w:t>(</w:t>
-      </w:r>
-      <w:proofErr w:type="gramEnd"/>
-      <w:r>
-        <w:rPr>
-          <w:rFonts w:asciiTheme="minorHAnsi" w:hAnsiTheme="minorHAnsi"/>
-          <w:b/>
-          <w:sz w:val="36"/>
-          <w:szCs w:val="36"/>
-        </w:rPr>
-        <w:t>) {</w:t>
-      </w:r>
-    </w:p>
-    <w:p>
-      <w:pPr>
-        <w:spacing w:line="480" w:lineRule="auto"/>
-        <w:rPr>
-          <w:rFonts w:asciiTheme="minorHAnsi" w:hAnsiTheme="minorHAnsi"/>
-          <w:b/>
-          <w:sz w:val="36"/>
-          <w:szCs w:val="36"/>
-        </w:rPr>
-      </w:pPr>
-      <w:r>
-        <w:rPr>
-          <w:rFonts w:asciiTheme="minorHAnsi" w:hAnsiTheme="minorHAnsi"/>
-          <w:b/>
-          <w:sz w:val="36"/>
-          <w:szCs w:val="36"/>
-        </w:rPr>
-        <w:t xml:space="preserve">    var email by remember </w:t>
-      </w:r>
-      <w:proofErr w:type="gramStart"/>
-      <w:r>
-        <w:rPr>
-          <w:rFonts w:asciiTheme="minorHAnsi" w:hAnsiTheme="minorHAnsi"/>
-          <w:b/>
-          <w:sz w:val="36"/>
-          <w:szCs w:val="36"/>
-        </w:rPr>
-        <w:t xml:space="preserve">{ </w:t>
+        <w:t xml:space="preserve"> </w:t>
       </w:r>
       <w:proofErr w:type="spellStart"/>
       <w:r>
@@ -9386,18 +9532,17 @@
           <w:sz w:val="36"/>
           <w:szCs w:val="36"/>
         </w:rPr>
-        <w:t>mutableStateOf</w:t>
+        <w:t>isEmailValid</w:t>
       </w:r>
       <w:proofErr w:type="spellEnd"/>
-      <w:proofErr w:type="gramEnd"/>
-      <w:r>
-        <w:rPr>
-          <w:rFonts w:asciiTheme="minorHAnsi" w:hAnsiTheme="minorHAnsi"/>
-          <w:b/>
-          <w:sz w:val="36"/>
-          <w:szCs w:val="36"/>
-        </w:rPr>
-        <w:t>(</w:t>
+      <w:r>
+        <w:rPr>
+          <w:rFonts w:asciiTheme="minorHAnsi" w:hAnsiTheme="minorHAnsi"/>
+          <w:b/>
+          <w:sz w:val="36"/>
+          <w:szCs w:val="36"/>
+        </w:rPr>
+        <w:t xml:space="preserve"> = remember(email) { </w:t>
       </w:r>
       <w:proofErr w:type="spellStart"/>
       <w:r>
@@ -9407,351 +9552,7 @@
           <w:sz w:val="36"/>
           <w:szCs w:val="36"/>
         </w:rPr>
-        <w:t>TextFieldValue</w:t>
-      </w:r>
-      <w:proofErr w:type="spellEnd"/>
-      <w:r>
-        <w:rPr>
-          <w:rFonts w:asciiTheme="minorHAnsi" w:hAnsiTheme="minorHAnsi"/>
-          <w:b/>
-          <w:sz w:val="36"/>
-          <w:szCs w:val="36"/>
-        </w:rPr>
-        <w:t>()) }</w:t>
-      </w:r>
-    </w:p>
-    <w:p>
-      <w:pPr>
-        <w:spacing w:line="480" w:lineRule="auto"/>
-        <w:rPr>
-          <w:rFonts w:asciiTheme="minorHAnsi" w:hAnsiTheme="minorHAnsi"/>
-          <w:b/>
-          <w:sz w:val="36"/>
-          <w:szCs w:val="36"/>
-        </w:rPr>
-      </w:pPr>
-      <w:r>
-        <w:rPr>
-          <w:rFonts w:asciiTheme="minorHAnsi" w:hAnsiTheme="minorHAnsi"/>
-          <w:b/>
-          <w:sz w:val="36"/>
-          <w:szCs w:val="36"/>
-        </w:rPr>
-        <w:t xml:space="preserve">    var password by remember </w:t>
-      </w:r>
-      <w:proofErr w:type="gramStart"/>
-      <w:r>
-        <w:rPr>
-          <w:rFonts w:asciiTheme="minorHAnsi" w:hAnsiTheme="minorHAnsi"/>
-          <w:b/>
-          <w:sz w:val="36"/>
-          <w:szCs w:val="36"/>
-        </w:rPr>
-        <w:t xml:space="preserve">{ </w:t>
-      </w:r>
-      <w:proofErr w:type="spellStart"/>
-      <w:r>
-        <w:rPr>
-          <w:rFonts w:asciiTheme="minorHAnsi" w:hAnsiTheme="minorHAnsi"/>
-          <w:b/>
-          <w:sz w:val="36"/>
-          <w:szCs w:val="36"/>
-        </w:rPr>
-        <w:t>mutableStateOf</w:t>
-      </w:r>
-      <w:proofErr w:type="spellEnd"/>
-      <w:proofErr w:type="gramEnd"/>
-      <w:r>
-        <w:rPr>
-          <w:rFonts w:asciiTheme="minorHAnsi" w:hAnsiTheme="minorHAnsi"/>
-          <w:b/>
-          <w:sz w:val="36"/>
-          <w:szCs w:val="36"/>
-        </w:rPr>
-        <w:t>(</w:t>
-      </w:r>
-      <w:proofErr w:type="spellStart"/>
-      <w:r>
-        <w:rPr>
-          <w:rFonts w:asciiTheme="minorHAnsi" w:hAnsiTheme="minorHAnsi"/>
-          <w:b/>
-          <w:sz w:val="36"/>
-          <w:szCs w:val="36"/>
-        </w:rPr>
-        <w:t>TextFieldValue</w:t>
-      </w:r>
-      <w:proofErr w:type="spellEnd"/>
-      <w:r>
-        <w:rPr>
-          <w:rFonts w:asciiTheme="minorHAnsi" w:hAnsiTheme="minorHAnsi"/>
-          <w:b/>
-          <w:sz w:val="36"/>
-          <w:szCs w:val="36"/>
-        </w:rPr>
-        <w:t>()) }</w:t>
-      </w:r>
-    </w:p>
-    <w:p>
-      <w:pPr>
-        <w:spacing w:line="480" w:lineRule="auto"/>
-        <w:rPr>
-          <w:rFonts w:asciiTheme="minorHAnsi" w:hAnsiTheme="minorHAnsi"/>
-          <w:b/>
-          <w:sz w:val="36"/>
-          <w:szCs w:val="36"/>
-        </w:rPr>
-      </w:pPr>
-      <w:r>
-        <w:rPr>
-          <w:rFonts w:asciiTheme="minorHAnsi" w:hAnsiTheme="minorHAnsi"/>
-          <w:b/>
-          <w:sz w:val="36"/>
-          <w:szCs w:val="36"/>
-        </w:rPr>
-        <w:t xml:space="preserve">    var </w:t>
-      </w:r>
-      <w:proofErr w:type="spellStart"/>
-      <w:r>
-        <w:rPr>
-          <w:rFonts w:asciiTheme="minorHAnsi" w:hAnsiTheme="minorHAnsi"/>
-          <w:b/>
-          <w:sz w:val="36"/>
-          <w:szCs w:val="36"/>
-        </w:rPr>
-        <w:t>emailError</w:t>
-      </w:r>
-      <w:proofErr w:type="spellEnd"/>
-      <w:r>
-        <w:rPr>
-          <w:rFonts w:asciiTheme="minorHAnsi" w:hAnsiTheme="minorHAnsi"/>
-          <w:b/>
-          <w:sz w:val="36"/>
-          <w:szCs w:val="36"/>
-        </w:rPr>
-        <w:t xml:space="preserve"> by remember </w:t>
-      </w:r>
-      <w:proofErr w:type="gramStart"/>
-      <w:r>
-        <w:rPr>
-          <w:rFonts w:asciiTheme="minorHAnsi" w:hAnsiTheme="minorHAnsi"/>
-          <w:b/>
-          <w:sz w:val="36"/>
-          <w:szCs w:val="36"/>
-        </w:rPr>
-        <w:t xml:space="preserve">{ </w:t>
-      </w:r>
-      <w:proofErr w:type="spellStart"/>
-      <w:r>
-        <w:rPr>
-          <w:rFonts w:asciiTheme="minorHAnsi" w:hAnsiTheme="minorHAnsi"/>
-          <w:b/>
-          <w:sz w:val="36"/>
-          <w:szCs w:val="36"/>
-        </w:rPr>
-        <w:t>mutableStateOf</w:t>
-      </w:r>
-      <w:proofErr w:type="spellEnd"/>
-      <w:proofErr w:type="gramEnd"/>
-      <w:r>
-        <w:rPr>
-          <w:rFonts w:asciiTheme="minorHAnsi" w:hAnsiTheme="minorHAnsi"/>
-          <w:b/>
-          <w:sz w:val="36"/>
-          <w:szCs w:val="36"/>
-        </w:rPr>
-        <w:t>("") }</w:t>
-      </w:r>
-    </w:p>
-    <w:p>
-      <w:pPr>
-        <w:spacing w:line="480" w:lineRule="auto"/>
-        <w:rPr>
-          <w:rFonts w:asciiTheme="minorHAnsi" w:hAnsiTheme="minorHAnsi"/>
-          <w:b/>
-          <w:sz w:val="36"/>
-          <w:szCs w:val="36"/>
-        </w:rPr>
-      </w:pPr>
-      <w:r>
-        <w:rPr>
-          <w:rFonts w:asciiTheme="minorHAnsi" w:hAnsiTheme="minorHAnsi"/>
-          <w:b/>
-          <w:sz w:val="36"/>
-          <w:szCs w:val="36"/>
-        </w:rPr>
-        <w:t xml:space="preserve">    var </w:t>
-      </w:r>
-      <w:proofErr w:type="spellStart"/>
-      <w:r>
-        <w:rPr>
-          <w:rFonts w:asciiTheme="minorHAnsi" w:hAnsiTheme="minorHAnsi"/>
-          <w:b/>
-          <w:sz w:val="36"/>
-          <w:szCs w:val="36"/>
-        </w:rPr>
-        <w:t>passwordError</w:t>
-      </w:r>
-      <w:proofErr w:type="spellEnd"/>
-      <w:r>
-        <w:rPr>
-          <w:rFonts w:asciiTheme="minorHAnsi" w:hAnsiTheme="minorHAnsi"/>
-          <w:b/>
-          <w:sz w:val="36"/>
-          <w:szCs w:val="36"/>
-        </w:rPr>
-        <w:t xml:space="preserve"> by remember </w:t>
-      </w:r>
-      <w:proofErr w:type="gramStart"/>
-      <w:r>
-        <w:rPr>
-          <w:rFonts w:asciiTheme="minorHAnsi" w:hAnsiTheme="minorHAnsi"/>
-          <w:b/>
-          <w:sz w:val="36"/>
-          <w:szCs w:val="36"/>
-        </w:rPr>
-        <w:t xml:space="preserve">{ </w:t>
-      </w:r>
-      <w:proofErr w:type="spellStart"/>
-      <w:r>
-        <w:rPr>
-          <w:rFonts w:asciiTheme="minorHAnsi" w:hAnsiTheme="minorHAnsi"/>
-          <w:b/>
-          <w:sz w:val="36"/>
-          <w:szCs w:val="36"/>
-        </w:rPr>
-        <w:t>mutableStateOf</w:t>
-      </w:r>
-      <w:proofErr w:type="spellEnd"/>
-      <w:proofErr w:type="gramEnd"/>
-      <w:r>
-        <w:rPr>
-          <w:rFonts w:asciiTheme="minorHAnsi" w:hAnsiTheme="minorHAnsi"/>
-          <w:b/>
-          <w:sz w:val="36"/>
-          <w:szCs w:val="36"/>
-        </w:rPr>
-        <w:t>("") }</w:t>
-      </w:r>
-    </w:p>
-    <w:p>
-      <w:pPr>
-        <w:spacing w:line="480" w:lineRule="auto"/>
-        <w:rPr>
-          <w:rFonts w:asciiTheme="minorHAnsi" w:hAnsiTheme="minorHAnsi"/>
-          <w:b/>
-          <w:sz w:val="36"/>
-          <w:szCs w:val="36"/>
-        </w:rPr>
-      </w:pPr>
-    </w:p>
-    <w:p>
-      <w:pPr>
-        <w:spacing w:line="480" w:lineRule="auto"/>
-        <w:rPr>
-          <w:rFonts w:asciiTheme="minorHAnsi" w:hAnsiTheme="minorHAnsi"/>
-          <w:b/>
-          <w:sz w:val="36"/>
-          <w:szCs w:val="36"/>
-        </w:rPr>
-      </w:pPr>
-      <w:r>
-        <w:rPr>
-          <w:rFonts w:asciiTheme="minorHAnsi" w:hAnsiTheme="minorHAnsi"/>
-          <w:b/>
-          <w:sz w:val="36"/>
-          <w:szCs w:val="36"/>
-        </w:rPr>
-        <w:t xml:space="preserve">    // Validate email</w:t>
-      </w:r>
-    </w:p>
-    <w:p>
-      <w:pPr>
-        <w:spacing w:line="480" w:lineRule="auto"/>
-        <w:rPr>
-          <w:rFonts w:asciiTheme="minorHAnsi" w:hAnsiTheme="minorHAnsi"/>
-          <w:b/>
-          <w:sz w:val="36"/>
-          <w:szCs w:val="36"/>
-        </w:rPr>
-      </w:pPr>
-      <w:r>
-        <w:rPr>
-          <w:rFonts w:asciiTheme="minorHAnsi" w:hAnsiTheme="minorHAnsi"/>
-          <w:b/>
-          <w:sz w:val="36"/>
-          <w:szCs w:val="36"/>
-        </w:rPr>
-        <w:t xml:space="preserve">    </w:t>
-      </w:r>
-      <w:proofErr w:type="spellStart"/>
-      <w:r>
-        <w:rPr>
-          <w:rFonts w:asciiTheme="minorHAnsi" w:hAnsiTheme="minorHAnsi"/>
-          <w:b/>
-          <w:sz w:val="36"/>
-          <w:szCs w:val="36"/>
-        </w:rPr>
-        <w:t>val</w:t>
-      </w:r>
-      <w:proofErr w:type="spellEnd"/>
-      <w:r>
-        <w:rPr>
-          <w:rFonts w:asciiTheme="minorHAnsi" w:hAnsiTheme="minorHAnsi"/>
-          <w:b/>
-          <w:sz w:val="36"/>
-          <w:szCs w:val="36"/>
-        </w:rPr>
-        <w:t xml:space="preserve"> </w:t>
-      </w:r>
-      <w:proofErr w:type="spellStart"/>
-      <w:r>
-        <w:rPr>
-          <w:rFonts w:asciiTheme="minorHAnsi" w:hAnsiTheme="minorHAnsi"/>
-          <w:b/>
-          <w:sz w:val="36"/>
-          <w:szCs w:val="36"/>
-        </w:rPr>
-        <w:t>isEmailValid</w:t>
-      </w:r>
-      <w:proofErr w:type="spellEnd"/>
-      <w:r>
-        <w:rPr>
-          <w:rFonts w:asciiTheme="minorHAnsi" w:hAnsiTheme="minorHAnsi"/>
-          <w:b/>
-          <w:sz w:val="36"/>
-          <w:szCs w:val="36"/>
-        </w:rPr>
-        <w:t xml:space="preserve"> = remember(email) </w:t>
-      </w:r>
-      <w:proofErr w:type="gramStart"/>
-      <w:r>
-        <w:rPr>
-          <w:rFonts w:asciiTheme="minorHAnsi" w:hAnsiTheme="minorHAnsi"/>
-          <w:b/>
-          <w:sz w:val="36"/>
-          <w:szCs w:val="36"/>
-        </w:rPr>
-        <w:t xml:space="preserve">{ </w:t>
-      </w:r>
-      <w:proofErr w:type="spellStart"/>
-      <w:r>
-        <w:rPr>
-          <w:rFonts w:asciiTheme="minorHAnsi" w:hAnsiTheme="minorHAnsi"/>
-          <w:b/>
-          <w:sz w:val="36"/>
-          <w:szCs w:val="36"/>
-        </w:rPr>
-        <w:t>PatternsCompat.EMAIL</w:t>
-      </w:r>
-      <w:proofErr w:type="gramEnd"/>
-      <w:r>
-        <w:rPr>
-          <w:rFonts w:asciiTheme="minorHAnsi" w:hAnsiTheme="minorHAnsi"/>
-          <w:b/>
-          <w:sz w:val="36"/>
-          <w:szCs w:val="36"/>
-        </w:rPr>
-        <w:t>_ADDRESS.matcher</w:t>
+        <w:t>PatternsCompat.EMAIL_ADDRESS.matcher</w:t>
       </w:r>
       <w:proofErr w:type="spellEnd"/>
       <w:r>
@@ -9882,17 +9683,7 @@
           <w:sz w:val="36"/>
           <w:szCs w:val="36"/>
         </w:rPr>
-        <w:t xml:space="preserve"> = remember(password) </w:t>
-      </w:r>
-      <w:proofErr w:type="gramStart"/>
-      <w:r>
-        <w:rPr>
-          <w:rFonts w:asciiTheme="minorHAnsi" w:hAnsiTheme="minorHAnsi"/>
-          <w:b/>
-          <w:sz w:val="36"/>
-          <w:szCs w:val="36"/>
-        </w:rPr>
-        <w:t xml:space="preserve">{ </w:t>
+        <w:t xml:space="preserve"> = remember(password) { </w:t>
       </w:r>
       <w:proofErr w:type="spellStart"/>
       <w:r>
@@ -9902,17 +9693,7 @@
           <w:sz w:val="36"/>
           <w:szCs w:val="36"/>
         </w:rPr>
-        <w:t>password</w:t>
-      </w:r>
-      <w:proofErr w:type="gramEnd"/>
-      <w:r>
-        <w:rPr>
-          <w:rFonts w:asciiTheme="minorHAnsi" w:hAnsiTheme="minorHAnsi"/>
-          <w:b/>
-          <w:sz w:val="36"/>
-          <w:szCs w:val="36"/>
-        </w:rPr>
-        <w:t>.text.length</w:t>
+        <w:t>password.text.length</w:t>
       </w:r>
       <w:proofErr w:type="spellEnd"/>
       <w:r>
@@ -10003,20 +9784,9 @@
           <w:sz w:val="36"/>
           <w:szCs w:val="36"/>
         </w:rPr>
-        <w:t>email.</w:t>
-      </w:r>
-      <w:proofErr w:type="gramStart"/>
-      <w:r>
-        <w:rPr>
-          <w:rFonts w:asciiTheme="minorHAnsi" w:hAnsiTheme="minorHAnsi"/>
-          <w:b/>
-          <w:sz w:val="36"/>
-          <w:szCs w:val="36"/>
-        </w:rPr>
-        <w:t>text.isNotEmpty</w:t>
+        <w:t>email.text.isNotEmpty</w:t>
       </w:r>
       <w:proofErr w:type="spellEnd"/>
-      <w:proofErr w:type="gramEnd"/>
       <w:r>
         <w:rPr>
           <w:rFonts w:asciiTheme="minorHAnsi" w:hAnsiTheme="minorHAnsi"/>
@@ -10094,20 +9864,9 @@
           <w:sz w:val="36"/>
           <w:szCs w:val="36"/>
         </w:rPr>
-        <w:t>password.</w:t>
-      </w:r>
-      <w:proofErr w:type="gramStart"/>
-      <w:r>
-        <w:rPr>
-          <w:rFonts w:asciiTheme="minorHAnsi" w:hAnsiTheme="minorHAnsi"/>
-          <w:b/>
-          <w:sz w:val="36"/>
-          <w:szCs w:val="36"/>
-        </w:rPr>
-        <w:t>text.isNotEmpty</w:t>
+        <w:t>password.text.isNotEmpty</w:t>
       </w:r>
       <w:proofErr w:type="spellEnd"/>
-      <w:proofErr w:type="gramEnd"/>
       <w:r>
         <w:rPr>
           <w:rFonts w:asciiTheme="minorHAnsi" w:hAnsiTheme="minorHAnsi"/>
@@ -10166,19 +9925,8 @@
           <w:sz w:val="36"/>
           <w:szCs w:val="36"/>
         </w:rPr>
-        <w:t xml:space="preserve">    </w:t>
-      </w:r>
-      <w:proofErr w:type="gramStart"/>
-      <w:r>
-        <w:rPr>
-          <w:rFonts w:asciiTheme="minorHAnsi" w:hAnsiTheme="minorHAnsi"/>
-          <w:b/>
-          <w:sz w:val="36"/>
-          <w:szCs w:val="36"/>
-        </w:rPr>
-        <w:t>Column(</w:t>
-      </w:r>
-      <w:proofErr w:type="gramEnd"/>
+        <w:t xml:space="preserve">    Column(</w:t>
+      </w:r>
     </w:p>
     <w:p>
       <w:pPr>
@@ -10217,17 +9965,7 @@
           <w:sz w:val="36"/>
           <w:szCs w:val="36"/>
         </w:rPr>
-        <w:t xml:space="preserve">            </w:t>
-      </w:r>
-      <w:proofErr w:type="gramStart"/>
-      <w:r>
-        <w:rPr>
-          <w:rFonts w:asciiTheme="minorHAnsi" w:hAnsiTheme="minorHAnsi"/>
-          <w:b/>
-          <w:sz w:val="36"/>
-          <w:szCs w:val="36"/>
-        </w:rPr>
-        <w:t>.</w:t>
+        <w:t xml:space="preserve">            .</w:t>
       </w:r>
       <w:proofErr w:type="spellStart"/>
       <w:r>
@@ -10240,7 +9978,6 @@
         <w:t>fillMaxSize</w:t>
       </w:r>
       <w:proofErr w:type="spellEnd"/>
-      <w:proofErr w:type="gramEnd"/>
       <w:r>
         <w:rPr>
           <w:rFonts w:asciiTheme="minorHAnsi" w:hAnsiTheme="minorHAnsi"/>
@@ -10268,27 +10005,7 @@
           <w:sz w:val="36"/>
           <w:szCs w:val="36"/>
         </w:rPr>
-        <w:t xml:space="preserve">            </w:t>
-      </w:r>
-      <w:proofErr w:type="gramStart"/>
-      <w:r>
-        <w:rPr>
-          <w:rFonts w:asciiTheme="minorHAnsi" w:hAnsiTheme="minorHAnsi"/>
-          <w:b/>
-          <w:sz w:val="36"/>
-          <w:szCs w:val="36"/>
-        </w:rPr>
-        <w:t>.padding</w:t>
-      </w:r>
-      <w:proofErr w:type="gramEnd"/>
-      <w:r>
-        <w:rPr>
-          <w:rFonts w:asciiTheme="minorHAnsi" w:hAnsiTheme="minorHAnsi"/>
-          <w:b/>
-          <w:sz w:val="36"/>
-          <w:szCs w:val="36"/>
-        </w:rPr>
-        <w:t>(16.dp),</w:t>
+        <w:t xml:space="preserve">            .padding(16.dp),</w:t>
       </w:r>
     </w:p>
     <w:p>
@@ -10474,7 +10191,6 @@
         <w:t xml:space="preserve">        </w:t>
       </w:r>
       <w:proofErr w:type="spellStart"/>
-      <w:proofErr w:type="gramStart"/>
       <w:r>
         <w:rPr>
           <w:rFonts w:asciiTheme="minorHAnsi" w:hAnsiTheme="minorHAnsi"/>
@@ -10494,7 +10210,6 @@
         </w:rPr>
         <w:t>(</w:t>
       </w:r>
-      <w:proofErr w:type="gramEnd"/>
     </w:p>
     <w:p>
       <w:pPr>
@@ -10553,27 +10268,87 @@
           <w:sz w:val="36"/>
           <w:szCs w:val="36"/>
         </w:rPr>
+        <w:t xml:space="preserve"> = { email = it },</w:t>
+      </w:r>
+    </w:p>
+    <w:p>
+      <w:pPr>
+        <w:spacing w:line="480" w:lineRule="auto"/>
+        <w:rPr>
+          <w:rFonts w:asciiTheme="minorHAnsi" w:hAnsiTheme="minorHAnsi"/>
+          <w:b/>
+          <w:sz w:val="36"/>
+          <w:szCs w:val="36"/>
+        </w:rPr>
+      </w:pPr>
+      <w:r>
+        <w:rPr>
+          <w:rFonts w:asciiTheme="minorHAnsi" w:hAnsiTheme="minorHAnsi"/>
+          <w:b/>
+          <w:sz w:val="36"/>
+          <w:szCs w:val="36"/>
+        </w:rPr>
+        <w:t xml:space="preserve">            label = { Text("Email") },</w:t>
+      </w:r>
+    </w:p>
+    <w:p>
+      <w:pPr>
+        <w:spacing w:line="480" w:lineRule="auto"/>
+        <w:rPr>
+          <w:rFonts w:asciiTheme="minorHAnsi" w:hAnsiTheme="minorHAnsi"/>
+          <w:b/>
+          <w:sz w:val="36"/>
+          <w:szCs w:val="36"/>
+        </w:rPr>
+      </w:pPr>
+      <w:r>
+        <w:rPr>
+          <w:rFonts w:asciiTheme="minorHAnsi" w:hAnsiTheme="minorHAnsi"/>
+          <w:b/>
+          <w:sz w:val="36"/>
+          <w:szCs w:val="36"/>
+        </w:rPr>
+        <w:t xml:space="preserve">            </w:t>
+      </w:r>
+      <w:proofErr w:type="spellStart"/>
+      <w:r>
+        <w:rPr>
+          <w:rFonts w:asciiTheme="minorHAnsi" w:hAnsiTheme="minorHAnsi"/>
+          <w:b/>
+          <w:sz w:val="36"/>
+          <w:szCs w:val="36"/>
+        </w:rPr>
+        <w:t>isError</w:t>
+      </w:r>
+      <w:proofErr w:type="spellEnd"/>
+      <w:r>
+        <w:rPr>
+          <w:rFonts w:asciiTheme="minorHAnsi" w:hAnsiTheme="minorHAnsi"/>
+          <w:b/>
+          <w:sz w:val="36"/>
+          <w:szCs w:val="36"/>
+        </w:rPr>
         <w:t xml:space="preserve"> = </w:t>
       </w:r>
-      <w:proofErr w:type="gramStart"/>
-      <w:r>
-        <w:rPr>
-          <w:rFonts w:asciiTheme="minorHAnsi" w:hAnsiTheme="minorHAnsi"/>
-          <w:b/>
-          <w:sz w:val="36"/>
-          <w:szCs w:val="36"/>
-        </w:rPr>
-        <w:t>{ email</w:t>
-      </w:r>
-      <w:proofErr w:type="gramEnd"/>
-      <w:r>
-        <w:rPr>
-          <w:rFonts w:asciiTheme="minorHAnsi" w:hAnsiTheme="minorHAnsi"/>
-          <w:b/>
-          <w:sz w:val="36"/>
-          <w:szCs w:val="36"/>
-        </w:rPr>
-        <w:t xml:space="preserve"> = it },</w:t>
+      <w:proofErr w:type="spellStart"/>
+      <w:r>
+        <w:rPr>
+          <w:rFonts w:asciiTheme="minorHAnsi" w:hAnsiTheme="minorHAnsi"/>
+          <w:b/>
+          <w:sz w:val="36"/>
+          <w:szCs w:val="36"/>
+        </w:rPr>
+        <w:t>emailError.isNotEmpty</w:t>
+      </w:r>
+      <w:proofErr w:type="spellEnd"/>
+      <w:r>
+        <w:rPr>
+          <w:rFonts w:asciiTheme="minorHAnsi" w:hAnsiTheme="minorHAnsi"/>
+          <w:b/>
+          <w:sz w:val="36"/>
+          <w:szCs w:val="36"/>
+        </w:rPr>
+        <w:t>(),</w:t>
       </w:r>
     </w:p>
     <w:p>
@@ -10593,27 +10368,27 @@
           <w:sz w:val="36"/>
           <w:szCs w:val="36"/>
         </w:rPr>
-        <w:t xml:space="preserve">            label = </w:t>
-      </w:r>
-      <w:proofErr w:type="gramStart"/>
-      <w:r>
-        <w:rPr>
-          <w:rFonts w:asciiTheme="minorHAnsi" w:hAnsiTheme="minorHAnsi"/>
-          <w:b/>
-          <w:sz w:val="36"/>
-          <w:szCs w:val="36"/>
-        </w:rPr>
-        <w:t>{ Text</w:t>
-      </w:r>
-      <w:proofErr w:type="gramEnd"/>
-      <w:r>
-        <w:rPr>
-          <w:rFonts w:asciiTheme="minorHAnsi" w:hAnsiTheme="minorHAnsi"/>
-          <w:b/>
-          <w:sz w:val="36"/>
-          <w:szCs w:val="36"/>
-        </w:rPr>
-        <w:t>("Email") },</w:t>
+        <w:t xml:space="preserve">            modifier = </w:t>
+      </w:r>
+      <w:proofErr w:type="spellStart"/>
+      <w:r>
+        <w:rPr>
+          <w:rFonts w:asciiTheme="minorHAnsi" w:hAnsiTheme="minorHAnsi"/>
+          <w:b/>
+          <w:sz w:val="36"/>
+          <w:szCs w:val="36"/>
+        </w:rPr>
+        <w:t>Modifier.fillMaxWidth</w:t>
+      </w:r>
+      <w:proofErr w:type="spellEnd"/>
+      <w:r>
+        <w:rPr>
+          <w:rFonts w:asciiTheme="minorHAnsi" w:hAnsiTheme="minorHAnsi"/>
+          <w:b/>
+          <w:sz w:val="36"/>
+          <w:szCs w:val="36"/>
+        </w:rPr>
+        <w:t>()</w:t>
       </w:r>
     </w:p>
     <w:p>
@@ -10633,7 +10408,27 @@
           <w:sz w:val="36"/>
           <w:szCs w:val="36"/>
         </w:rPr>
-        <w:t xml:space="preserve">            </w:t>
+        <w:t xml:space="preserve">        )</w:t>
+      </w:r>
+    </w:p>
+    <w:p>
+      <w:pPr>
+        <w:spacing w:line="480" w:lineRule="auto"/>
+        <w:rPr>
+          <w:rFonts w:asciiTheme="minorHAnsi" w:hAnsiTheme="minorHAnsi"/>
+          <w:b/>
+          <w:sz w:val="36"/>
+          <w:szCs w:val="36"/>
+        </w:rPr>
+      </w:pPr>
+      <w:r>
+        <w:rPr>
+          <w:rFonts w:asciiTheme="minorHAnsi" w:hAnsiTheme="minorHAnsi"/>
+          <w:b/>
+          <w:sz w:val="36"/>
+          <w:szCs w:val="36"/>
+        </w:rPr>
+        <w:t xml:space="preserve">        if (</w:t>
       </w:r>
       <w:proofErr w:type="spellStart"/>
       <w:r>
@@ -10643,7 +10438,7 @@
           <w:sz w:val="36"/>
           <w:szCs w:val="36"/>
         </w:rPr>
-        <w:t>isError</w:t>
+        <w:t>emailError.isNotEmpty</w:t>
       </w:r>
       <w:proofErr w:type="spellEnd"/>
       <w:r>
@@ -10653,7 +10448,27 @@
           <w:sz w:val="36"/>
           <w:szCs w:val="36"/>
         </w:rPr>
-        <w:t xml:space="preserve"> = </w:t>
+        <w:t>()) {</w:t>
+      </w:r>
+    </w:p>
+    <w:p>
+      <w:pPr>
+        <w:spacing w:line="480" w:lineRule="auto"/>
+        <w:rPr>
+          <w:rFonts w:asciiTheme="minorHAnsi" w:hAnsiTheme="minorHAnsi"/>
+          <w:b/>
+          <w:sz w:val="36"/>
+          <w:szCs w:val="36"/>
+        </w:rPr>
+      </w:pPr>
+      <w:r>
+        <w:rPr>
+          <w:rFonts w:asciiTheme="minorHAnsi" w:hAnsiTheme="minorHAnsi"/>
+          <w:b/>
+          <w:sz w:val="36"/>
+          <w:szCs w:val="36"/>
+        </w:rPr>
+        <w:t xml:space="preserve">            Text(text = </w:t>
       </w:r>
       <w:proofErr w:type="spellStart"/>
       <w:r>
@@ -10663,7 +10478,7 @@
           <w:sz w:val="36"/>
           <w:szCs w:val="36"/>
         </w:rPr>
-        <w:t>emailError.isNotEmpty</w:t>
+        <w:t>emailError</w:t>
       </w:r>
       <w:proofErr w:type="spellEnd"/>
       <w:r>
@@ -10673,7 +10488,27 @@
           <w:sz w:val="36"/>
           <w:szCs w:val="36"/>
         </w:rPr>
-        <w:t>(),</w:t>
+        <w:t xml:space="preserve">, color = </w:t>
+      </w:r>
+      <w:proofErr w:type="spellStart"/>
+      <w:r>
+        <w:rPr>
+          <w:rFonts w:asciiTheme="minorHAnsi" w:hAnsiTheme="minorHAnsi"/>
+          <w:b/>
+          <w:sz w:val="36"/>
+          <w:szCs w:val="36"/>
+        </w:rPr>
+        <w:t>MaterialTheme.colorScheme.error</w:t>
+      </w:r>
+      <w:proofErr w:type="spellEnd"/>
+      <w:r>
+        <w:rPr>
+          <w:rFonts w:asciiTheme="minorHAnsi" w:hAnsiTheme="minorHAnsi"/>
+          <w:b/>
+          <w:sz w:val="36"/>
+          <w:szCs w:val="36"/>
+        </w:rPr>
+        <w:t>)</w:t>
       </w:r>
     </w:p>
     <w:p>
@@ -10693,7 +10528,38 @@
           <w:sz w:val="36"/>
           <w:szCs w:val="36"/>
         </w:rPr>
-        <w:t xml:space="preserve">            modifier = </w:t>
+        <w:t xml:space="preserve">        }</w:t>
+      </w:r>
+    </w:p>
+    <w:p>
+      <w:pPr>
+        <w:spacing w:line="480" w:lineRule="auto"/>
+        <w:rPr>
+          <w:rFonts w:asciiTheme="minorHAnsi" w:hAnsiTheme="minorHAnsi"/>
+          <w:b/>
+          <w:sz w:val="36"/>
+          <w:szCs w:val="36"/>
+        </w:rPr>
+      </w:pPr>
+    </w:p>
+    <w:p>
+      <w:pPr>
+        <w:spacing w:line="480" w:lineRule="auto"/>
+        <w:rPr>
+          <w:rFonts w:asciiTheme="minorHAnsi" w:hAnsiTheme="minorHAnsi"/>
+          <w:b/>
+          <w:sz w:val="36"/>
+          <w:szCs w:val="36"/>
+        </w:rPr>
+      </w:pPr>
+      <w:r>
+        <w:rPr>
+          <w:rFonts w:asciiTheme="minorHAnsi" w:hAnsiTheme="minorHAnsi"/>
+          <w:b/>
+          <w:sz w:val="36"/>
+          <w:szCs w:val="36"/>
+        </w:rPr>
+        <w:t xml:space="preserve">        Spacer(modifier = </w:t>
       </w:r>
       <w:proofErr w:type="spellStart"/>
       <w:r>
@@ -10703,7 +10569,7 @@
           <w:sz w:val="36"/>
           <w:szCs w:val="36"/>
         </w:rPr>
-        <w:t>Modifier.fillMaxWidth</w:t>
+        <w:t>Modifier.height</w:t>
       </w:r>
       <w:proofErr w:type="spellEnd"/>
       <w:r>
@@ -10713,7 +10579,7 @@
           <w:sz w:val="36"/>
           <w:szCs w:val="36"/>
         </w:rPr>
-        <w:t>()</w:t>
+        <w:t>(16.dp))</w:t>
       </w:r>
     </w:p>
     <w:p>
@@ -10726,15 +10592,6 @@
           <w:szCs w:val="36"/>
         </w:rPr>
       </w:pPr>
-      <w:r>
-        <w:rPr>
-          <w:rFonts w:asciiTheme="minorHAnsi" w:hAnsiTheme="minorHAnsi"/>
-          <w:b/>
-          <w:sz w:val="36"/>
-          <w:szCs w:val="36"/>
-        </w:rPr>
-        <w:t xml:space="preserve">        )</w:t>
-      </w:r>
     </w:p>
     <w:p>
       <w:pPr>
@@ -10753,7 +10610,7 @@
           <w:sz w:val="36"/>
           <w:szCs w:val="36"/>
         </w:rPr>
-        <w:t xml:space="preserve">        if (</w:t>
+        <w:t xml:space="preserve">        // Password </w:t>
       </w:r>
       <w:proofErr w:type="spellStart"/>
       <w:r>
@@ -10763,18 +10620,9 @@
           <w:sz w:val="36"/>
           <w:szCs w:val="36"/>
         </w:rPr>
-        <w:t>emailError.isNotEmpty</w:t>
+        <w:t>TextField</w:t>
       </w:r>
       <w:proofErr w:type="spellEnd"/>
-      <w:r>
-        <w:rPr>
-          <w:rFonts w:asciiTheme="minorHAnsi" w:hAnsiTheme="minorHAnsi"/>
-          <w:b/>
-          <w:sz w:val="36"/>
-          <w:szCs w:val="36"/>
-        </w:rPr>
-        <w:t>()) {</w:t>
-      </w:r>
     </w:p>
     <w:p>
       <w:pPr>
@@ -10793,27 +10641,7 @@
           <w:sz w:val="36"/>
           <w:szCs w:val="36"/>
         </w:rPr>
-        <w:t xml:space="preserve">            </w:t>
-      </w:r>
-      <w:proofErr w:type="gramStart"/>
-      <w:r>
-        <w:rPr>
-          <w:rFonts w:asciiTheme="minorHAnsi" w:hAnsiTheme="minorHAnsi"/>
-          <w:b/>
-          <w:sz w:val="36"/>
-          <w:szCs w:val="36"/>
-        </w:rPr>
-        <w:t>Text(</w:t>
-      </w:r>
-      <w:proofErr w:type="gramEnd"/>
-      <w:r>
-        <w:rPr>
-          <w:rFonts w:asciiTheme="minorHAnsi" w:hAnsiTheme="minorHAnsi"/>
-          <w:b/>
-          <w:sz w:val="36"/>
-          <w:szCs w:val="36"/>
-        </w:rPr>
-        <w:t xml:space="preserve">text = </w:t>
+        <w:t xml:space="preserve">        </w:t>
       </w:r>
       <w:proofErr w:type="spellStart"/>
       <w:r>
@@ -10823,7 +10651,7 @@
           <w:sz w:val="36"/>
           <w:szCs w:val="36"/>
         </w:rPr>
-        <w:t>emailError</w:t>
+        <w:t>OutlinedTextField</w:t>
       </w:r>
       <w:proofErr w:type="spellEnd"/>
       <w:r>
@@ -10833,203 +10661,8 @@
           <w:sz w:val="36"/>
           <w:szCs w:val="36"/>
         </w:rPr>
-        <w:t xml:space="preserve">, color = </w:t>
-      </w:r>
-      <w:proofErr w:type="spellStart"/>
-      <w:r>
-        <w:rPr>
-          <w:rFonts w:asciiTheme="minorHAnsi" w:hAnsiTheme="minorHAnsi"/>
-          <w:b/>
-          <w:sz w:val="36"/>
-          <w:szCs w:val="36"/>
-        </w:rPr>
-        <w:t>MaterialTheme.colorScheme.error</w:t>
-      </w:r>
-      <w:proofErr w:type="spellEnd"/>
-      <w:r>
-        <w:rPr>
-          <w:rFonts w:asciiTheme="minorHAnsi" w:hAnsiTheme="minorHAnsi"/>
-          <w:b/>
-          <w:sz w:val="36"/>
-          <w:szCs w:val="36"/>
-        </w:rPr>
-        <w:t>)</w:t>
-      </w:r>
-    </w:p>
-    <w:p>
-      <w:pPr>
-        <w:spacing w:line="480" w:lineRule="auto"/>
-        <w:rPr>
-          <w:rFonts w:asciiTheme="minorHAnsi" w:hAnsiTheme="minorHAnsi"/>
-          <w:b/>
-          <w:sz w:val="36"/>
-          <w:szCs w:val="36"/>
-        </w:rPr>
-      </w:pPr>
-      <w:r>
-        <w:rPr>
-          <w:rFonts w:asciiTheme="minorHAnsi" w:hAnsiTheme="minorHAnsi"/>
-          <w:b/>
-          <w:sz w:val="36"/>
-          <w:szCs w:val="36"/>
-        </w:rPr>
-        <w:t xml:space="preserve">        }</w:t>
-      </w:r>
-    </w:p>
-    <w:p>
-      <w:pPr>
-        <w:spacing w:line="480" w:lineRule="auto"/>
-        <w:rPr>
-          <w:rFonts w:asciiTheme="minorHAnsi" w:hAnsiTheme="minorHAnsi"/>
-          <w:b/>
-          <w:sz w:val="36"/>
-          <w:szCs w:val="36"/>
-        </w:rPr>
-      </w:pPr>
-    </w:p>
-    <w:p>
-      <w:pPr>
-        <w:spacing w:line="480" w:lineRule="auto"/>
-        <w:rPr>
-          <w:rFonts w:asciiTheme="minorHAnsi" w:hAnsiTheme="minorHAnsi"/>
-          <w:b/>
-          <w:sz w:val="36"/>
-          <w:szCs w:val="36"/>
-        </w:rPr>
-      </w:pPr>
-      <w:r>
-        <w:rPr>
-          <w:rFonts w:asciiTheme="minorHAnsi" w:hAnsiTheme="minorHAnsi"/>
-          <w:b/>
-          <w:sz w:val="36"/>
-          <w:szCs w:val="36"/>
-        </w:rPr>
-        <w:t xml:space="preserve">        </w:t>
-      </w:r>
-      <w:proofErr w:type="gramStart"/>
-      <w:r>
-        <w:rPr>
-          <w:rFonts w:asciiTheme="minorHAnsi" w:hAnsiTheme="minorHAnsi"/>
-          <w:b/>
-          <w:sz w:val="36"/>
-          <w:szCs w:val="36"/>
-        </w:rPr>
-        <w:t>Spacer(</w:t>
-      </w:r>
-      <w:proofErr w:type="gramEnd"/>
-      <w:r>
-        <w:rPr>
-          <w:rFonts w:asciiTheme="minorHAnsi" w:hAnsiTheme="minorHAnsi"/>
-          <w:b/>
-          <w:sz w:val="36"/>
-          <w:szCs w:val="36"/>
-        </w:rPr>
-        <w:t xml:space="preserve">modifier = </w:t>
-      </w:r>
-      <w:proofErr w:type="spellStart"/>
-      <w:r>
-        <w:rPr>
-          <w:rFonts w:asciiTheme="minorHAnsi" w:hAnsiTheme="minorHAnsi"/>
-          <w:b/>
-          <w:sz w:val="36"/>
-          <w:szCs w:val="36"/>
-        </w:rPr>
-        <w:t>Modifier.height</w:t>
-      </w:r>
-      <w:proofErr w:type="spellEnd"/>
-      <w:r>
-        <w:rPr>
-          <w:rFonts w:asciiTheme="minorHAnsi" w:hAnsiTheme="minorHAnsi"/>
-          <w:b/>
-          <w:sz w:val="36"/>
-          <w:szCs w:val="36"/>
-        </w:rPr>
-        <w:t>(16.dp))</w:t>
-      </w:r>
-    </w:p>
-    <w:p>
-      <w:pPr>
-        <w:spacing w:line="480" w:lineRule="auto"/>
-        <w:rPr>
-          <w:rFonts w:asciiTheme="minorHAnsi" w:hAnsiTheme="minorHAnsi"/>
-          <w:b/>
-          <w:sz w:val="36"/>
-          <w:szCs w:val="36"/>
-        </w:rPr>
-      </w:pPr>
-    </w:p>
-    <w:p>
-      <w:pPr>
-        <w:spacing w:line="480" w:lineRule="auto"/>
-        <w:rPr>
-          <w:rFonts w:asciiTheme="minorHAnsi" w:hAnsiTheme="minorHAnsi"/>
-          <w:b/>
-          <w:sz w:val="36"/>
-          <w:szCs w:val="36"/>
-        </w:rPr>
-      </w:pPr>
-      <w:r>
-        <w:rPr>
-          <w:rFonts w:asciiTheme="minorHAnsi" w:hAnsiTheme="minorHAnsi"/>
-          <w:b/>
-          <w:sz w:val="36"/>
-          <w:szCs w:val="36"/>
-        </w:rPr>
-        <w:t xml:space="preserve">        // Password </w:t>
-      </w:r>
-      <w:proofErr w:type="spellStart"/>
-      <w:r>
-        <w:rPr>
-          <w:rFonts w:asciiTheme="minorHAnsi" w:hAnsiTheme="minorHAnsi"/>
-          <w:b/>
-          <w:sz w:val="36"/>
-          <w:szCs w:val="36"/>
-        </w:rPr>
-        <w:t>TextField</w:t>
-      </w:r>
-      <w:proofErr w:type="spellEnd"/>
-    </w:p>
-    <w:p>
-      <w:pPr>
-        <w:spacing w:line="480" w:lineRule="auto"/>
-        <w:rPr>
-          <w:rFonts w:asciiTheme="minorHAnsi" w:hAnsiTheme="minorHAnsi"/>
-          <w:b/>
-          <w:sz w:val="36"/>
-          <w:szCs w:val="36"/>
-        </w:rPr>
-      </w:pPr>
-      <w:r>
-        <w:rPr>
-          <w:rFonts w:asciiTheme="minorHAnsi" w:hAnsiTheme="minorHAnsi"/>
-          <w:b/>
-          <w:sz w:val="36"/>
-          <w:szCs w:val="36"/>
-        </w:rPr>
-        <w:t xml:space="preserve">        </w:t>
-      </w:r>
-      <w:proofErr w:type="spellStart"/>
-      <w:proofErr w:type="gramStart"/>
-      <w:r>
-        <w:rPr>
-          <w:rFonts w:asciiTheme="minorHAnsi" w:hAnsiTheme="minorHAnsi"/>
-          <w:b/>
-          <w:sz w:val="36"/>
-          <w:szCs w:val="36"/>
-        </w:rPr>
-        <w:t>OutlinedTextField</w:t>
-      </w:r>
-      <w:proofErr w:type="spellEnd"/>
-      <w:r>
-        <w:rPr>
-          <w:rFonts w:asciiTheme="minorHAnsi" w:hAnsiTheme="minorHAnsi"/>
-          <w:b/>
-          <w:sz w:val="36"/>
-          <w:szCs w:val="36"/>
-        </w:rPr>
         <w:t>(</w:t>
       </w:r>
-      <w:proofErr w:type="gramEnd"/>
     </w:p>
     <w:p>
       <w:pPr>
@@ -11089,27 +10722,87 @@
           <w:sz w:val="36"/>
           <w:szCs w:val="36"/>
         </w:rPr>
+        <w:t xml:space="preserve"> = { password = it },</w:t>
+      </w:r>
+    </w:p>
+    <w:p>
+      <w:pPr>
+        <w:spacing w:line="480" w:lineRule="auto"/>
+        <w:rPr>
+          <w:rFonts w:asciiTheme="minorHAnsi" w:hAnsiTheme="minorHAnsi"/>
+          <w:b/>
+          <w:sz w:val="36"/>
+          <w:szCs w:val="36"/>
+        </w:rPr>
+      </w:pPr>
+      <w:r>
+        <w:rPr>
+          <w:rFonts w:asciiTheme="minorHAnsi" w:hAnsiTheme="minorHAnsi"/>
+          <w:b/>
+          <w:sz w:val="36"/>
+          <w:szCs w:val="36"/>
+        </w:rPr>
+        <w:t xml:space="preserve">            label = { Text("Password") },</w:t>
+      </w:r>
+    </w:p>
+    <w:p>
+      <w:pPr>
+        <w:spacing w:line="480" w:lineRule="auto"/>
+        <w:rPr>
+          <w:rFonts w:asciiTheme="minorHAnsi" w:hAnsiTheme="minorHAnsi"/>
+          <w:b/>
+          <w:sz w:val="36"/>
+          <w:szCs w:val="36"/>
+        </w:rPr>
+      </w:pPr>
+      <w:r>
+        <w:rPr>
+          <w:rFonts w:asciiTheme="minorHAnsi" w:hAnsiTheme="minorHAnsi"/>
+          <w:b/>
+          <w:sz w:val="36"/>
+          <w:szCs w:val="36"/>
+        </w:rPr>
+        <w:t xml:space="preserve">            </w:t>
+      </w:r>
+      <w:proofErr w:type="spellStart"/>
+      <w:r>
+        <w:rPr>
+          <w:rFonts w:asciiTheme="minorHAnsi" w:hAnsiTheme="minorHAnsi"/>
+          <w:b/>
+          <w:sz w:val="36"/>
+          <w:szCs w:val="36"/>
+        </w:rPr>
+        <w:t>isError</w:t>
+      </w:r>
+      <w:proofErr w:type="spellEnd"/>
+      <w:r>
+        <w:rPr>
+          <w:rFonts w:asciiTheme="minorHAnsi" w:hAnsiTheme="minorHAnsi"/>
+          <w:b/>
+          <w:sz w:val="36"/>
+          <w:szCs w:val="36"/>
+        </w:rPr>
         <w:t xml:space="preserve"> = </w:t>
       </w:r>
-      <w:proofErr w:type="gramStart"/>
-      <w:r>
-        <w:rPr>
-          <w:rFonts w:asciiTheme="minorHAnsi" w:hAnsiTheme="minorHAnsi"/>
-          <w:b/>
-          <w:sz w:val="36"/>
-          <w:szCs w:val="36"/>
-        </w:rPr>
-        <w:t>{ password</w:t>
-      </w:r>
-      <w:proofErr w:type="gramEnd"/>
-      <w:r>
-        <w:rPr>
-          <w:rFonts w:asciiTheme="minorHAnsi" w:hAnsiTheme="minorHAnsi"/>
-          <w:b/>
-          <w:sz w:val="36"/>
-          <w:szCs w:val="36"/>
-        </w:rPr>
-        <w:t xml:space="preserve"> = it },</w:t>
+      <w:proofErr w:type="spellStart"/>
+      <w:r>
+        <w:rPr>
+          <w:rFonts w:asciiTheme="minorHAnsi" w:hAnsiTheme="minorHAnsi"/>
+          <w:b/>
+          <w:sz w:val="36"/>
+          <w:szCs w:val="36"/>
+        </w:rPr>
+        <w:t>passwordError.isNotEmpty</w:t>
+      </w:r>
+      <w:proofErr w:type="spellEnd"/>
+      <w:r>
+        <w:rPr>
+          <w:rFonts w:asciiTheme="minorHAnsi" w:hAnsiTheme="minorHAnsi"/>
+          <w:b/>
+          <w:sz w:val="36"/>
+          <w:szCs w:val="36"/>
+        </w:rPr>
+        <w:t>(),</w:t>
       </w:r>
     </w:p>
     <w:p>
@@ -11129,27 +10822,27 @@
           <w:sz w:val="36"/>
           <w:szCs w:val="36"/>
         </w:rPr>
-        <w:t xml:space="preserve">            label = </w:t>
-      </w:r>
-      <w:proofErr w:type="gramStart"/>
-      <w:r>
-        <w:rPr>
-          <w:rFonts w:asciiTheme="minorHAnsi" w:hAnsiTheme="minorHAnsi"/>
-          <w:b/>
-          <w:sz w:val="36"/>
-          <w:szCs w:val="36"/>
-        </w:rPr>
-        <w:t>{ Text</w:t>
-      </w:r>
-      <w:proofErr w:type="gramEnd"/>
-      <w:r>
-        <w:rPr>
-          <w:rFonts w:asciiTheme="minorHAnsi" w:hAnsiTheme="minorHAnsi"/>
-          <w:b/>
-          <w:sz w:val="36"/>
-          <w:szCs w:val="36"/>
-        </w:rPr>
-        <w:t>("Password") },</w:t>
+        <w:t xml:space="preserve">            modifier = </w:t>
+      </w:r>
+      <w:proofErr w:type="spellStart"/>
+      <w:r>
+        <w:rPr>
+          <w:rFonts w:asciiTheme="minorHAnsi" w:hAnsiTheme="minorHAnsi"/>
+          <w:b/>
+          <w:sz w:val="36"/>
+          <w:szCs w:val="36"/>
+        </w:rPr>
+        <w:t>Modifier.fillMaxWidth</w:t>
+      </w:r>
+      <w:proofErr w:type="spellEnd"/>
+      <w:r>
+        <w:rPr>
+          <w:rFonts w:asciiTheme="minorHAnsi" w:hAnsiTheme="minorHAnsi"/>
+          <w:b/>
+          <w:sz w:val="36"/>
+          <w:szCs w:val="36"/>
+        </w:rPr>
+        <w:t>()</w:t>
       </w:r>
     </w:p>
     <w:p>
@@ -11169,7 +10862,27 @@
           <w:sz w:val="36"/>
           <w:szCs w:val="36"/>
         </w:rPr>
-        <w:t xml:space="preserve">            </w:t>
+        <w:t xml:space="preserve">        )</w:t>
+      </w:r>
+    </w:p>
+    <w:p>
+      <w:pPr>
+        <w:spacing w:line="480" w:lineRule="auto"/>
+        <w:rPr>
+          <w:rFonts w:asciiTheme="minorHAnsi" w:hAnsiTheme="minorHAnsi"/>
+          <w:b/>
+          <w:sz w:val="36"/>
+          <w:szCs w:val="36"/>
+        </w:rPr>
+      </w:pPr>
+      <w:r>
+        <w:rPr>
+          <w:rFonts w:asciiTheme="minorHAnsi" w:hAnsiTheme="minorHAnsi"/>
+          <w:b/>
+          <w:sz w:val="36"/>
+          <w:szCs w:val="36"/>
+        </w:rPr>
+        <w:t xml:space="preserve">        if (</w:t>
       </w:r>
       <w:proofErr w:type="spellStart"/>
       <w:r>
@@ -11179,7 +10892,7 @@
           <w:sz w:val="36"/>
           <w:szCs w:val="36"/>
         </w:rPr>
-        <w:t>isError</w:t>
+        <w:t>passwordError.isNotEmpty</w:t>
       </w:r>
       <w:proofErr w:type="spellEnd"/>
       <w:r>
@@ -11189,7 +10902,27 @@
           <w:sz w:val="36"/>
           <w:szCs w:val="36"/>
         </w:rPr>
-        <w:t xml:space="preserve"> = </w:t>
+        <w:t>()) {</w:t>
+      </w:r>
+    </w:p>
+    <w:p>
+      <w:pPr>
+        <w:spacing w:line="480" w:lineRule="auto"/>
+        <w:rPr>
+          <w:rFonts w:asciiTheme="minorHAnsi" w:hAnsiTheme="minorHAnsi"/>
+          <w:b/>
+          <w:sz w:val="36"/>
+          <w:szCs w:val="36"/>
+        </w:rPr>
+      </w:pPr>
+      <w:r>
+        <w:rPr>
+          <w:rFonts w:asciiTheme="minorHAnsi" w:hAnsiTheme="minorHAnsi"/>
+          <w:b/>
+          <w:sz w:val="36"/>
+          <w:szCs w:val="36"/>
+        </w:rPr>
+        <w:t xml:space="preserve">            Text(text = </w:t>
       </w:r>
       <w:proofErr w:type="spellStart"/>
       <w:r>
@@ -11199,7 +10932,7 @@
           <w:sz w:val="36"/>
           <w:szCs w:val="36"/>
         </w:rPr>
-        <w:t>passwordError.isNotEmpty</w:t>
+        <w:t>passwordError</w:t>
       </w:r>
       <w:proofErr w:type="spellEnd"/>
       <w:r>
@@ -11209,7 +10942,27 @@
           <w:sz w:val="36"/>
           <w:szCs w:val="36"/>
         </w:rPr>
-        <w:t>(),</w:t>
+        <w:t xml:space="preserve">, color = </w:t>
+      </w:r>
+      <w:proofErr w:type="spellStart"/>
+      <w:r>
+        <w:rPr>
+          <w:rFonts w:asciiTheme="minorHAnsi" w:hAnsiTheme="minorHAnsi"/>
+          <w:b/>
+          <w:sz w:val="36"/>
+          <w:szCs w:val="36"/>
+        </w:rPr>
+        <w:t>MaterialTheme.colorScheme.error</w:t>
+      </w:r>
+      <w:proofErr w:type="spellEnd"/>
+      <w:r>
+        <w:rPr>
+          <w:rFonts w:asciiTheme="minorHAnsi" w:hAnsiTheme="minorHAnsi"/>
+          <w:b/>
+          <w:sz w:val="36"/>
+          <w:szCs w:val="36"/>
+        </w:rPr>
+        <w:t>)</w:t>
       </w:r>
     </w:p>
     <w:p>
@@ -11229,7 +10982,38 @@
           <w:sz w:val="36"/>
           <w:szCs w:val="36"/>
         </w:rPr>
-        <w:t xml:space="preserve">            modifier = </w:t>
+        <w:t xml:space="preserve">        }</w:t>
+      </w:r>
+    </w:p>
+    <w:p>
+      <w:pPr>
+        <w:spacing w:line="480" w:lineRule="auto"/>
+        <w:rPr>
+          <w:rFonts w:asciiTheme="minorHAnsi" w:hAnsiTheme="minorHAnsi"/>
+          <w:b/>
+          <w:sz w:val="36"/>
+          <w:szCs w:val="36"/>
+        </w:rPr>
+      </w:pPr>
+    </w:p>
+    <w:p>
+      <w:pPr>
+        <w:spacing w:line="480" w:lineRule="auto"/>
+        <w:rPr>
+          <w:rFonts w:asciiTheme="minorHAnsi" w:hAnsiTheme="minorHAnsi"/>
+          <w:b/>
+          <w:sz w:val="36"/>
+          <w:szCs w:val="36"/>
+        </w:rPr>
+      </w:pPr>
+      <w:r>
+        <w:rPr>
+          <w:rFonts w:asciiTheme="minorHAnsi" w:hAnsiTheme="minorHAnsi"/>
+          <w:b/>
+          <w:sz w:val="36"/>
+          <w:szCs w:val="36"/>
+        </w:rPr>
+        <w:t xml:space="preserve">        Spacer(modifier = </w:t>
       </w:r>
       <w:proofErr w:type="spellStart"/>
       <w:r>
@@ -11239,7 +11023,7 @@
           <w:sz w:val="36"/>
           <w:szCs w:val="36"/>
         </w:rPr>
-        <w:t>Modifier.fillMaxWidth</w:t>
+        <w:t>Modifier.height</w:t>
       </w:r>
       <w:proofErr w:type="spellEnd"/>
       <w:r>
@@ -11249,7 +11033,7 @@
           <w:sz w:val="36"/>
           <w:szCs w:val="36"/>
         </w:rPr>
-        <w:t>()</w:t>
+        <w:t>(16.dp))</w:t>
       </w:r>
     </w:p>
     <w:p>
@@ -11262,15 +11046,6 @@
           <w:szCs w:val="36"/>
         </w:rPr>
       </w:pPr>
-      <w:r>
-        <w:rPr>
-          <w:rFonts w:asciiTheme="minorHAnsi" w:hAnsiTheme="minorHAnsi"/>
-          <w:b/>
-          <w:sz w:val="36"/>
-          <w:szCs w:val="36"/>
-        </w:rPr>
-        <w:t xml:space="preserve">        )</w:t>
-      </w:r>
     </w:p>
     <w:p>
       <w:pPr>
@@ -11289,27 +11064,7 @@
           <w:sz w:val="36"/>
           <w:szCs w:val="36"/>
         </w:rPr>
-        <w:t xml:space="preserve">        if (</w:t>
-      </w:r>
-      <w:proofErr w:type="spellStart"/>
-      <w:r>
-        <w:rPr>
-          <w:rFonts w:asciiTheme="minorHAnsi" w:hAnsiTheme="minorHAnsi"/>
-          <w:b/>
-          <w:sz w:val="36"/>
-          <w:szCs w:val="36"/>
-        </w:rPr>
-        <w:t>passwordError.isNotEmpty</w:t>
-      </w:r>
-      <w:proofErr w:type="spellEnd"/>
-      <w:r>
-        <w:rPr>
-          <w:rFonts w:asciiTheme="minorHAnsi" w:hAnsiTheme="minorHAnsi"/>
-          <w:b/>
-          <w:sz w:val="36"/>
-          <w:szCs w:val="36"/>
-        </w:rPr>
-        <w:t>()) {</w:t>
+        <w:t xml:space="preserve">        // Submit Button</w:t>
       </w:r>
     </w:p>
     <w:p>
@@ -11329,221 +11084,8 @@
           <w:sz w:val="36"/>
           <w:szCs w:val="36"/>
         </w:rPr>
-        <w:t xml:space="preserve">            </w:t>
-      </w:r>
-      <w:proofErr w:type="gramStart"/>
-      <w:r>
-        <w:rPr>
-          <w:rFonts w:asciiTheme="minorHAnsi" w:hAnsiTheme="minorHAnsi"/>
-          <w:b/>
-          <w:sz w:val="36"/>
-          <w:szCs w:val="36"/>
-        </w:rPr>
-        <w:t>Text(</w:t>
-      </w:r>
-      <w:proofErr w:type="gramEnd"/>
-      <w:r>
-        <w:rPr>
-          <w:rFonts w:asciiTheme="minorHAnsi" w:hAnsiTheme="minorHAnsi"/>
-          <w:b/>
-          <w:sz w:val="36"/>
-          <w:szCs w:val="36"/>
-        </w:rPr>
-        <w:t xml:space="preserve">text = </w:t>
-      </w:r>
-      <w:proofErr w:type="spellStart"/>
-      <w:r>
-        <w:rPr>
-          <w:rFonts w:asciiTheme="minorHAnsi" w:hAnsiTheme="minorHAnsi"/>
-          <w:b/>
-          <w:sz w:val="36"/>
-          <w:szCs w:val="36"/>
-        </w:rPr>
-        <w:t>passwordError</w:t>
-      </w:r>
-      <w:proofErr w:type="spellEnd"/>
-      <w:r>
-        <w:rPr>
-          <w:rFonts w:asciiTheme="minorHAnsi" w:hAnsiTheme="minorHAnsi"/>
-          <w:b/>
-          <w:sz w:val="36"/>
-          <w:szCs w:val="36"/>
-        </w:rPr>
-        <w:t xml:space="preserve">, color = </w:t>
-      </w:r>
-      <w:proofErr w:type="spellStart"/>
-      <w:r>
-        <w:rPr>
-          <w:rFonts w:asciiTheme="minorHAnsi" w:hAnsiTheme="minorHAnsi"/>
-          <w:b/>
-          <w:sz w:val="36"/>
-          <w:szCs w:val="36"/>
-        </w:rPr>
-        <w:t>MaterialTheme.colorScheme.error</w:t>
-      </w:r>
-      <w:proofErr w:type="spellEnd"/>
-      <w:r>
-        <w:rPr>
-          <w:rFonts w:asciiTheme="minorHAnsi" w:hAnsiTheme="minorHAnsi"/>
-          <w:b/>
-          <w:sz w:val="36"/>
-          <w:szCs w:val="36"/>
-        </w:rPr>
-        <w:t>)</w:t>
-      </w:r>
-    </w:p>
-    <w:p>
-      <w:pPr>
-        <w:spacing w:line="480" w:lineRule="auto"/>
-        <w:rPr>
-          <w:rFonts w:asciiTheme="minorHAnsi" w:hAnsiTheme="minorHAnsi"/>
-          <w:b/>
-          <w:sz w:val="36"/>
-          <w:szCs w:val="36"/>
-        </w:rPr>
-      </w:pPr>
-      <w:r>
-        <w:rPr>
-          <w:rFonts w:asciiTheme="minorHAnsi" w:hAnsiTheme="minorHAnsi"/>
-          <w:b/>
-          <w:sz w:val="36"/>
-          <w:szCs w:val="36"/>
-        </w:rPr>
-        <w:t xml:space="preserve">        }</w:t>
-      </w:r>
-    </w:p>
-    <w:p>
-      <w:pPr>
-        <w:spacing w:line="480" w:lineRule="auto"/>
-        <w:rPr>
-          <w:rFonts w:asciiTheme="minorHAnsi" w:hAnsiTheme="minorHAnsi"/>
-          <w:b/>
-          <w:sz w:val="36"/>
-          <w:szCs w:val="36"/>
-        </w:rPr>
-      </w:pPr>
-    </w:p>
-    <w:p>
-      <w:pPr>
-        <w:spacing w:line="480" w:lineRule="auto"/>
-        <w:rPr>
-          <w:rFonts w:asciiTheme="minorHAnsi" w:hAnsiTheme="minorHAnsi"/>
-          <w:b/>
-          <w:sz w:val="36"/>
-          <w:szCs w:val="36"/>
-        </w:rPr>
-      </w:pPr>
-      <w:r>
-        <w:rPr>
-          <w:rFonts w:asciiTheme="minorHAnsi" w:hAnsiTheme="minorHAnsi"/>
-          <w:b/>
-          <w:sz w:val="36"/>
-          <w:szCs w:val="36"/>
-        </w:rPr>
-        <w:t xml:space="preserve">        </w:t>
-      </w:r>
-      <w:proofErr w:type="gramStart"/>
-      <w:r>
-        <w:rPr>
-          <w:rFonts w:asciiTheme="minorHAnsi" w:hAnsiTheme="minorHAnsi"/>
-          <w:b/>
-          <w:sz w:val="36"/>
-          <w:szCs w:val="36"/>
-        </w:rPr>
-        <w:t>Spacer(</w:t>
-      </w:r>
-      <w:proofErr w:type="gramEnd"/>
-      <w:r>
-        <w:rPr>
-          <w:rFonts w:asciiTheme="minorHAnsi" w:hAnsiTheme="minorHAnsi"/>
-          <w:b/>
-          <w:sz w:val="36"/>
-          <w:szCs w:val="36"/>
-        </w:rPr>
-        <w:t xml:space="preserve">modifier = </w:t>
-      </w:r>
-      <w:proofErr w:type="spellStart"/>
-      <w:r>
-        <w:rPr>
-          <w:rFonts w:asciiTheme="minorHAnsi" w:hAnsiTheme="minorHAnsi"/>
-          <w:b/>
-          <w:sz w:val="36"/>
-          <w:szCs w:val="36"/>
-        </w:rPr>
-        <w:t>Modifier.height</w:t>
-      </w:r>
-      <w:proofErr w:type="spellEnd"/>
-      <w:r>
-        <w:rPr>
-          <w:rFonts w:asciiTheme="minorHAnsi" w:hAnsiTheme="minorHAnsi"/>
-          <w:b/>
-          <w:sz w:val="36"/>
-          <w:szCs w:val="36"/>
-        </w:rPr>
-        <w:t>(16.dp))</w:t>
-      </w:r>
-    </w:p>
-    <w:p>
-      <w:pPr>
-        <w:spacing w:line="480" w:lineRule="auto"/>
-        <w:rPr>
-          <w:rFonts w:asciiTheme="minorHAnsi" w:hAnsiTheme="minorHAnsi"/>
-          <w:b/>
-          <w:sz w:val="36"/>
-          <w:szCs w:val="36"/>
-        </w:rPr>
-      </w:pPr>
-    </w:p>
-    <w:p>
-      <w:pPr>
-        <w:spacing w:line="480" w:lineRule="auto"/>
-        <w:rPr>
-          <w:rFonts w:asciiTheme="minorHAnsi" w:hAnsiTheme="minorHAnsi"/>
-          <w:b/>
-          <w:sz w:val="36"/>
-          <w:szCs w:val="36"/>
-        </w:rPr>
-      </w:pPr>
-      <w:r>
-        <w:rPr>
-          <w:rFonts w:asciiTheme="minorHAnsi" w:hAnsiTheme="minorHAnsi"/>
-          <w:b/>
-          <w:sz w:val="36"/>
-          <w:szCs w:val="36"/>
-        </w:rPr>
-        <w:t xml:space="preserve">        // Submit Button</w:t>
-      </w:r>
-    </w:p>
-    <w:p>
-      <w:pPr>
-        <w:spacing w:line="480" w:lineRule="auto"/>
-        <w:rPr>
-          <w:rFonts w:asciiTheme="minorHAnsi" w:hAnsiTheme="minorHAnsi"/>
-          <w:b/>
-          <w:sz w:val="36"/>
-          <w:szCs w:val="36"/>
-        </w:rPr>
-      </w:pPr>
-      <w:r>
-        <w:rPr>
-          <w:rFonts w:asciiTheme="minorHAnsi" w:hAnsiTheme="minorHAnsi"/>
-          <w:b/>
-          <w:sz w:val="36"/>
-          <w:szCs w:val="36"/>
-        </w:rPr>
-        <w:t xml:space="preserve">        </w:t>
-      </w:r>
-      <w:proofErr w:type="gramStart"/>
-      <w:r>
-        <w:rPr>
-          <w:rFonts w:asciiTheme="minorHAnsi" w:hAnsiTheme="minorHAnsi"/>
-          <w:b/>
-          <w:sz w:val="36"/>
-          <w:szCs w:val="36"/>
-        </w:rPr>
-        <w:t>Button(</w:t>
-      </w:r>
-      <w:proofErr w:type="gramEnd"/>
+        <w:t xml:space="preserve">        Button(</w:t>
+      </w:r>
     </w:p>
     <w:p>
       <w:pPr>
@@ -11805,28 +11347,57 @@
           <w:sz w:val="36"/>
           <w:szCs w:val="36"/>
         </w:rPr>
-        <w:t>@</w:t>
-      </w:r>
-      <w:proofErr w:type="gramStart"/>
-      <w:r>
-        <w:rPr>
-          <w:rFonts w:asciiTheme="minorHAnsi" w:hAnsiTheme="minorHAnsi"/>
-          <w:b/>
-          <w:sz w:val="36"/>
-          <w:szCs w:val="36"/>
-        </w:rPr>
-        <w:t>Preview(</w:t>
+        <w:t>@Preview(showBackground = true)</w:t>
+      </w:r>
+    </w:p>
+    <w:p>
+      <w:pPr>
+        <w:spacing w:line="480" w:lineRule="auto"/>
+        <w:rPr>
+          <w:rFonts w:asciiTheme="minorHAnsi" w:hAnsiTheme="minorHAnsi"/>
+          <w:b/>
+          <w:sz w:val="36"/>
+          <w:szCs w:val="36"/>
+        </w:rPr>
+      </w:pPr>
+      <w:r>
+        <w:rPr>
+          <w:rFonts w:asciiTheme="minorHAnsi" w:hAnsiTheme="minorHAnsi"/>
+          <w:b/>
+          <w:sz w:val="36"/>
+          <w:szCs w:val="36"/>
+        </w:rPr>
+        <w:t>@Composable</w:t>
+      </w:r>
+    </w:p>
+    <w:p>
+      <w:pPr>
+        <w:spacing w:line="480" w:lineRule="auto"/>
+        <w:rPr>
+          <w:rFonts w:asciiTheme="minorHAnsi" w:hAnsiTheme="minorHAnsi"/>
+          <w:b/>
+          <w:sz w:val="36"/>
+          <w:szCs w:val="36"/>
+        </w:rPr>
+      </w:pPr>
+      <w:r>
+        <w:rPr>
+          <w:rFonts w:asciiTheme="minorHAnsi" w:hAnsiTheme="minorHAnsi"/>
+          <w:b/>
+          <w:sz w:val="36"/>
+          <w:szCs w:val="36"/>
+        </w:rPr>
+        <w:t xml:space="preserve">fun </w:t>
       </w:r>
       <w:proofErr w:type="spellStart"/>
-      <w:proofErr w:type="gramEnd"/>
-      <w:r>
-        <w:rPr>
-          <w:rFonts w:asciiTheme="minorHAnsi" w:hAnsiTheme="minorHAnsi"/>
-          <w:b/>
-          <w:sz w:val="36"/>
-          <w:szCs w:val="36"/>
-        </w:rPr>
-        <w:t>showBackground</w:t>
+      <w:r>
+        <w:rPr>
+          <w:rFonts w:asciiTheme="minorHAnsi" w:hAnsiTheme="minorHAnsi"/>
+          <w:b/>
+          <w:sz w:val="36"/>
+          <w:szCs w:val="36"/>
+        </w:rPr>
+        <w:t>DefaultPreview</w:t>
       </w:r>
       <w:proofErr w:type="spellEnd"/>
       <w:r>
@@ -11836,7 +11407,7 @@
           <w:sz w:val="36"/>
           <w:szCs w:val="36"/>
         </w:rPr>
-        <w:t xml:space="preserve"> = true)</w:t>
+        <w:t>() {</w:t>
       </w:r>
     </w:p>
     <w:p>
@@ -11856,38 +11427,17 @@
           <w:sz w:val="36"/>
           <w:szCs w:val="36"/>
         </w:rPr>
-        <w:t>@Composable</w:t>
-      </w:r>
-    </w:p>
-    <w:p>
-      <w:pPr>
-        <w:spacing w:line="480" w:lineRule="auto"/>
-        <w:rPr>
-          <w:rFonts w:asciiTheme="minorHAnsi" w:hAnsiTheme="minorHAnsi"/>
-          <w:b/>
-          <w:sz w:val="36"/>
-          <w:szCs w:val="36"/>
-        </w:rPr>
-      </w:pPr>
-      <w:r>
-        <w:rPr>
-          <w:rFonts w:asciiTheme="minorHAnsi" w:hAnsiTheme="minorHAnsi"/>
-          <w:b/>
-          <w:sz w:val="36"/>
-          <w:szCs w:val="36"/>
-        </w:rPr>
-        <w:t xml:space="preserve">fun </w:t>
+        <w:t xml:space="preserve">    </w:t>
       </w:r>
       <w:proofErr w:type="spellStart"/>
-      <w:proofErr w:type="gramStart"/>
-      <w:r>
-        <w:rPr>
-          <w:rFonts w:asciiTheme="minorHAnsi" w:hAnsiTheme="minorHAnsi"/>
-          <w:b/>
-          <w:sz w:val="36"/>
-          <w:szCs w:val="36"/>
-        </w:rPr>
-        <w:t>DefaultPreview</w:t>
+      <w:r>
+        <w:rPr>
+          <w:rFonts w:asciiTheme="minorHAnsi" w:hAnsiTheme="minorHAnsi"/>
+          <w:b/>
+          <w:sz w:val="36"/>
+          <w:szCs w:val="36"/>
+        </w:rPr>
+        <w:t>TextInputValidationDemo</w:t>
       </w:r>
       <w:proofErr w:type="spellEnd"/>
       <w:r>
@@ -11897,69 +11447,47 @@
           <w:sz w:val="36"/>
           <w:szCs w:val="36"/>
         </w:rPr>
-        <w:t>(</w:t>
-      </w:r>
-      <w:proofErr w:type="gramEnd"/>
-      <w:r>
-        <w:rPr>
-          <w:rFonts w:asciiTheme="minorHAnsi" w:hAnsiTheme="minorHAnsi"/>
-          <w:b/>
-          <w:sz w:val="36"/>
-          <w:szCs w:val="36"/>
-        </w:rPr>
-        <w:t>) {</w:t>
-      </w:r>
-    </w:p>
-    <w:p>
-      <w:pPr>
-        <w:spacing w:line="480" w:lineRule="auto"/>
-        <w:rPr>
-          <w:rFonts w:asciiTheme="minorHAnsi" w:hAnsiTheme="minorHAnsi"/>
-          <w:b/>
-          <w:sz w:val="36"/>
-          <w:szCs w:val="36"/>
-        </w:rPr>
-      </w:pPr>
-      <w:r>
-        <w:rPr>
-          <w:rFonts w:asciiTheme="minorHAnsi" w:hAnsiTheme="minorHAnsi"/>
-          <w:b/>
-          <w:sz w:val="36"/>
-          <w:szCs w:val="36"/>
-        </w:rPr>
-        <w:t xml:space="preserve">    </w:t>
-      </w:r>
-      <w:proofErr w:type="spellStart"/>
-      <w:proofErr w:type="gramStart"/>
-      <w:r>
-        <w:rPr>
-          <w:rFonts w:asciiTheme="minorHAnsi" w:hAnsiTheme="minorHAnsi"/>
-          <w:b/>
-          <w:sz w:val="36"/>
-          <w:szCs w:val="36"/>
-        </w:rPr>
-        <w:t>TextInputValidationDemo</w:t>
-      </w:r>
-      <w:proofErr w:type="spellEnd"/>
-      <w:r>
-        <w:rPr>
-          <w:rFonts w:asciiTheme="minorHAnsi" w:hAnsiTheme="minorHAnsi"/>
-          <w:b/>
-          <w:sz w:val="36"/>
-          <w:szCs w:val="36"/>
-        </w:rPr>
-        <w:t>(</w:t>
-      </w:r>
-      <w:proofErr w:type="gramEnd"/>
-      <w:r>
-        <w:rPr>
-          <w:rFonts w:asciiTheme="minorHAnsi" w:hAnsiTheme="minorHAnsi"/>
-          <w:b/>
-          <w:sz w:val="36"/>
-          <w:szCs w:val="36"/>
-        </w:rPr>
-        <w:t>)</w:t>
-      </w:r>
+        <w:t>()</w:t>
+      </w:r>
+    </w:p>
+    <w:p>
+      <w:pPr>
+        <w:rPr>
+          <w:rFonts w:asciiTheme="minorHAnsi" w:hAnsiTheme="minorHAnsi"/>
+          <w:b/>
+          <w:sz w:val="36"/>
+          <w:szCs w:val="36"/>
+        </w:rPr>
+      </w:pPr>
+      <w:r>
+        <w:rPr>
+          <w:rFonts w:asciiTheme="minorHAnsi" w:hAnsiTheme="minorHAnsi"/>
+          <w:b/>
+          <w:sz w:val="36"/>
+          <w:szCs w:val="36"/>
+        </w:rPr>
+        <w:t>}</w:t>
+      </w:r>
+    </w:p>
+    <w:p>
+      <w:pPr>
+        <w:rPr>
+          <w:rFonts w:asciiTheme="minorHAnsi" w:hAnsiTheme="minorHAnsi"/>
+          <w:b/>
+          <w:sz w:val="36"/>
+          <w:szCs w:val="36"/>
+        </w:rPr>
+      </w:pPr>
+    </w:p>
+    <w:p>
+      <w:pPr>
+        <w:rPr>
+          <w:rFonts w:asciiTheme="minorHAnsi" w:hAnsiTheme="minorHAnsi"/>
+          <w:b/>
+          <w:sz w:val="36"/>
+          <w:szCs w:val="36"/>
+        </w:rPr>
+      </w:pPr>
     </w:p>
     <w:p>
       <w:pPr>
@@ -11980,12 +11508,52 @@
       </w:pPr>
       <w:r>
         <w:rPr>
-          <w:rFonts w:asciiTheme="minorHAnsi" w:hAnsiTheme="minorHAnsi"/>
-          <w:b/>
-          <w:sz w:val="36"/>
-          <w:szCs w:val="36"/>
-        </w:rPr>
-        <w:t>}</w:t>
+          <w:noProof/>
+        </w:rPr>
+        <w:lastRenderedPageBreak/>
+        <w:drawing>
+          <wp:anchor distT="0" distB="0" distL="114300" distR="114300" simplePos="0" relativeHeight="487597056" behindDoc="0" locked="0" layoutInCell="1" allowOverlap="1" wp14:anchorId="42C2CEAD" wp14:editId="5A62661D">
+            <wp:simplePos x="0" y="0"/>
+            <wp:positionH relativeFrom="column">
+              <wp:posOffset>2566670</wp:posOffset>
+            </wp:positionH>
+            <wp:positionV relativeFrom="paragraph">
+              <wp:posOffset>2627630</wp:posOffset>
+            </wp:positionV>
+            <wp:extent cx="1866900" cy="3776345"/>
+            <wp:effectExtent l="0" t="0" r="0" b="0"/>
+            <wp:wrapTopAndBottom/>
+            <wp:docPr id="312175914" name="Picture 1"/>
+            <wp:cNvGraphicFramePr>
+              <a:graphicFrameLocks xmlns:a="http://schemas.openxmlformats.org/drawingml/2006/main" noChangeAspect="1"/>
+            </wp:cNvGraphicFramePr>
+            <a:graphic xmlns:a="http://schemas.openxmlformats.org/drawingml/2006/main">
+              <a:graphicData uri="http://schemas.openxmlformats.org/drawingml/2006/picture">
+                <pic:pic xmlns:pic="http://schemas.openxmlformats.org/drawingml/2006/picture">
+                  <pic:nvPicPr>
+                    <pic:cNvPr id="312175914" name=""/>
+                    <pic:cNvPicPr/>
+                  </pic:nvPicPr>
+                  <pic:blipFill>
+                    <a:blip r:embed="rId12"/>
+                    <a:stretch>
+                      <a:fillRect/>
+                    </a:stretch>
+                  </pic:blipFill>
+                  <pic:spPr>
+                    <a:xfrm>
+                      <a:off x="0" y="0"/>
+                      <a:ext cx="1866900" cy="3776345"/>
+                    </a:xfrm>
+                    <a:prstGeom prst="rect">
+                      <a:avLst/>
+                    </a:prstGeom>
+                  </pic:spPr>
+                </pic:pic>
+              </a:graphicData>
+            </a:graphic>
+          </wp:anchor>
+        </w:drawing>
       </w:r>
     </w:p>
     <w:p>
@@ -12012,23 +11580,22 @@
       </w:pPr>
       <w:r>
         <w:rPr>
-          <w:b/>
-          <w:sz w:val="40"/>
+          <w:noProof/>
         </w:rPr>
         <w:lastRenderedPageBreak/>
         <w:drawing>
-          <wp:anchor distT="0" distB="0" distL="114300" distR="114300" simplePos="0" relativeHeight="487599104" behindDoc="0" locked="0" layoutInCell="1" allowOverlap="1" wp14:anchorId="22DD7893" wp14:editId="40168AFB">
+          <wp:anchor distT="0" distB="0" distL="114300" distR="114300" simplePos="0" relativeHeight="487599104" behindDoc="0" locked="0" layoutInCell="1" allowOverlap="1" wp14:anchorId="285E8036" wp14:editId="7C9C0DB2">
             <wp:simplePos x="0" y="0"/>
             <wp:positionH relativeFrom="column">
-              <wp:posOffset>956842</wp:posOffset>
+              <wp:posOffset>2414905</wp:posOffset>
             </wp:positionH>
             <wp:positionV relativeFrom="paragraph">
-              <wp:posOffset>2189746</wp:posOffset>
+              <wp:posOffset>2318385</wp:posOffset>
             </wp:positionV>
-            <wp:extent cx="4211955" cy="3363595"/>
-            <wp:effectExtent l="0" t="0" r="0" b="8255"/>
-            <wp:wrapSquare wrapText="bothSides"/>
-            <wp:docPr id="604392010" name="Picture 2"/>
+            <wp:extent cx="1866900" cy="3697605"/>
+            <wp:effectExtent l="0" t="0" r="0" b="0"/>
+            <wp:wrapTopAndBottom/>
+            <wp:docPr id="1325249574" name="Picture 1"/>
             <wp:cNvGraphicFramePr>
               <a:graphicFrameLocks xmlns:a="http://schemas.openxmlformats.org/drawingml/2006/main" noChangeAspect="1"/>
             </wp:cNvGraphicFramePr>
@@ -12036,46 +11603,27 @@
               <a:graphicData uri="http://schemas.openxmlformats.org/drawingml/2006/picture">
                 <pic:pic xmlns:pic="http://schemas.openxmlformats.org/drawingml/2006/picture">
                   <pic:nvPicPr>
-                    <pic:cNvPr id="604392010" name="Picture 604392010"/>
+                    <pic:cNvPr id="1325249574" name=""/>
                     <pic:cNvPicPr/>
                   </pic:nvPicPr>
-                  <pic:blipFill rotWithShape="1">
-                    <a:blip r:embed="rId12">
-                      <a:extLst>
-                        <a:ext uri="{28A0092B-C50C-407E-A947-70E740481C1C}">
-                          <a14:useLocalDpi xmlns:a14="http://schemas.microsoft.com/office/drawing/2010/main" val="0"/>
-                        </a:ext>
-                      </a:extLst>
-                    </a:blip>
-                    <a:srcRect l="26210" t="15401" r="23452" b="17237"/>
-                    <a:stretch/>
+                  <pic:blipFill>
+                    <a:blip r:embed="rId13"/>
+                    <a:stretch>
+                      <a:fillRect/>
+                    </a:stretch>
                   </pic:blipFill>
-                  <pic:spPr bwMode="auto">
+                  <pic:spPr>
                     <a:xfrm>
                       <a:off x="0" y="0"/>
-                      <a:ext cx="4211955" cy="3363595"/>
+                      <a:ext cx="1866900" cy="3697605"/>
                     </a:xfrm>
                     <a:prstGeom prst="rect">
                       <a:avLst/>
                     </a:prstGeom>
-                    <a:ln>
-                      <a:noFill/>
-                    </a:ln>
-                    <a:extLst>
-                      <a:ext uri="{53640926-AAD7-44D8-BBD7-CCE9431645EC}">
-                        <a14:shadowObscured xmlns:a14="http://schemas.microsoft.com/office/drawing/2010/main"/>
-                      </a:ext>
-                    </a:extLst>
                   </pic:spPr>
                 </pic:pic>
               </a:graphicData>
             </a:graphic>
-            <wp14:sizeRelH relativeFrom="margin">
-              <wp14:pctWidth>0</wp14:pctWidth>
-            </wp14:sizeRelH>
-            <wp14:sizeRelV relativeFrom="margin">
-              <wp14:pctHeight>0</wp14:pctHeight>
-            </wp14:sizeRelV>
           </wp:anchor>
         </w:drawing>
       </w:r>
@@ -12099,23 +11647,22 @@
       </w:pPr>
       <w:r>
         <w:rPr>
-          <w:b/>
-          <w:sz w:val="40"/>
+          <w:noProof/>
         </w:rPr>
         <w:lastRenderedPageBreak/>
         <w:drawing>
-          <wp:anchor distT="0" distB="0" distL="114300" distR="114300" simplePos="0" relativeHeight="487597056" behindDoc="0" locked="0" layoutInCell="1" allowOverlap="1" wp14:anchorId="4F7BEACC" wp14:editId="673A81B9">
+          <wp:anchor distT="0" distB="0" distL="114300" distR="114300" simplePos="0" relativeHeight="487601152" behindDoc="0" locked="0" layoutInCell="1" allowOverlap="1" wp14:anchorId="55930EE4" wp14:editId="6A197EB1">
             <wp:simplePos x="0" y="0"/>
-            <wp:positionH relativeFrom="page">
-              <wp:align>center</wp:align>
+            <wp:positionH relativeFrom="column">
+              <wp:posOffset>2423160</wp:posOffset>
             </wp:positionH>
             <wp:positionV relativeFrom="paragraph">
-              <wp:posOffset>1969238</wp:posOffset>
+              <wp:posOffset>2248535</wp:posOffset>
             </wp:positionV>
-            <wp:extent cx="5039995" cy="3559175"/>
-            <wp:effectExtent l="0" t="0" r="8255" b="3175"/>
-            <wp:wrapSquare wrapText="bothSides"/>
-            <wp:docPr id="174471708" name="Picture 3"/>
+            <wp:extent cx="1866900" cy="3776345"/>
+            <wp:effectExtent l="0" t="0" r="0" b="0"/>
+            <wp:wrapTopAndBottom/>
+            <wp:docPr id="1683745361" name="Picture 1"/>
             <wp:cNvGraphicFramePr>
               <a:graphicFrameLocks xmlns:a="http://schemas.openxmlformats.org/drawingml/2006/main" noChangeAspect="1"/>
             </wp:cNvGraphicFramePr>
@@ -12123,46 +11670,27 @@
               <a:graphicData uri="http://schemas.openxmlformats.org/drawingml/2006/picture">
                 <pic:pic xmlns:pic="http://schemas.openxmlformats.org/drawingml/2006/picture">
                   <pic:nvPicPr>
-                    <pic:cNvPr id="174471708" name="Picture 174471708"/>
+                    <pic:cNvPr id="1683745361" name=""/>
                     <pic:cNvPicPr/>
                   </pic:nvPicPr>
-                  <pic:blipFill rotWithShape="1">
-                    <a:blip r:embed="rId13">
-                      <a:extLst>
-                        <a:ext uri="{28A0092B-C50C-407E-A947-70E740481C1C}">
-                          <a14:useLocalDpi xmlns:a14="http://schemas.microsoft.com/office/drawing/2010/main" val="0"/>
-                        </a:ext>
-                      </a:extLst>
-                    </a:blip>
-                    <a:srcRect l="31528" t="30636" r="28205" b="19796"/>
-                    <a:stretch/>
+                  <pic:blipFill>
+                    <a:blip r:embed="rId12"/>
+                    <a:stretch>
+                      <a:fillRect/>
+                    </a:stretch>
                   </pic:blipFill>
-                  <pic:spPr bwMode="auto">
+                  <pic:spPr>
                     <a:xfrm>
                       <a:off x="0" y="0"/>
-                      <a:ext cx="5039995" cy="3559175"/>
+                      <a:ext cx="1866900" cy="3776345"/>
                     </a:xfrm>
                     <a:prstGeom prst="rect">
                       <a:avLst/>
                     </a:prstGeom>
-                    <a:ln>
-                      <a:noFill/>
-                    </a:ln>
-                    <a:extLst>
-                      <a:ext uri="{53640926-AAD7-44D8-BBD7-CCE9431645EC}">
-                        <a14:shadowObscured xmlns:a14="http://schemas.microsoft.com/office/drawing/2010/main"/>
-                      </a:ext>
-                    </a:extLst>
                   </pic:spPr>
                 </pic:pic>
               </a:graphicData>
             </a:graphic>
-            <wp14:sizeRelH relativeFrom="margin">
-              <wp14:pctWidth>0</wp14:pctWidth>
-            </wp14:sizeRelH>
-            <wp14:sizeRelV relativeFrom="margin">
-              <wp14:pctHeight>0</wp14:pctHeight>
-            </wp14:sizeRelV>
           </wp:anchor>
         </w:drawing>
       </w:r>
@@ -12186,23 +11714,22 @@
       </w:pPr>
       <w:r>
         <w:rPr>
-          <w:b/>
-          <w:sz w:val="40"/>
+          <w:noProof/>
         </w:rPr>
         <w:lastRenderedPageBreak/>
         <w:drawing>
-          <wp:anchor distT="0" distB="0" distL="114300" distR="114300" simplePos="0" relativeHeight="487598080" behindDoc="0" locked="0" layoutInCell="1" allowOverlap="1" wp14:anchorId="67A08108" wp14:editId="62D6701E">
+          <wp:anchor distT="0" distB="0" distL="114300" distR="114300" simplePos="0" relativeHeight="487603200" behindDoc="0" locked="0" layoutInCell="1" allowOverlap="1" wp14:anchorId="0E9C5092" wp14:editId="1DCBADA9">
             <wp:simplePos x="0" y="0"/>
-            <wp:positionH relativeFrom="margin">
-              <wp:align>center</wp:align>
+            <wp:positionH relativeFrom="column">
+              <wp:posOffset>0</wp:posOffset>
             </wp:positionH>
             <wp:positionV relativeFrom="paragraph">
-              <wp:posOffset>2046738</wp:posOffset>
+              <wp:posOffset>364490</wp:posOffset>
             </wp:positionV>
-            <wp:extent cx="4244975" cy="3298190"/>
-            <wp:effectExtent l="0" t="0" r="3175" b="0"/>
-            <wp:wrapSquare wrapText="bothSides"/>
-            <wp:docPr id="2063555653" name="Picture 4"/>
+            <wp:extent cx="6972300" cy="4286885"/>
+            <wp:effectExtent l="0" t="0" r="0" b="0"/>
+            <wp:wrapTopAndBottom/>
+            <wp:docPr id="634928241" name="Picture 1"/>
             <wp:cNvGraphicFramePr>
               <a:graphicFrameLocks xmlns:a="http://schemas.openxmlformats.org/drawingml/2006/main" noChangeAspect="1"/>
             </wp:cNvGraphicFramePr>
@@ -12210,46 +11737,27 @@
               <a:graphicData uri="http://schemas.openxmlformats.org/drawingml/2006/picture">
                 <pic:pic xmlns:pic="http://schemas.openxmlformats.org/drawingml/2006/picture">
                   <pic:nvPicPr>
-                    <pic:cNvPr id="2063555653" name="Picture 2063555653"/>
+                    <pic:cNvPr id="634928241" name=""/>
                     <pic:cNvPicPr/>
                   </pic:nvPicPr>
-                  <pic:blipFill rotWithShape="1">
-                    <a:blip r:embed="rId14">
-                      <a:extLst>
-                        <a:ext uri="{28A0092B-C50C-407E-A947-70E740481C1C}">
-                          <a14:useLocalDpi xmlns:a14="http://schemas.microsoft.com/office/drawing/2010/main" val="0"/>
-                        </a:ext>
-                      </a:extLst>
-                    </a:blip>
-                    <a:srcRect l="13692" t="11617" r="21339" b="12028"/>
-                    <a:stretch/>
+                  <pic:blipFill>
+                    <a:blip r:embed="rId14"/>
+                    <a:stretch>
+                      <a:fillRect/>
+                    </a:stretch>
                   </pic:blipFill>
-                  <pic:spPr bwMode="auto">
+                  <pic:spPr>
                     <a:xfrm>
                       <a:off x="0" y="0"/>
-                      <a:ext cx="4244975" cy="3298190"/>
+                      <a:ext cx="6972300" cy="4286885"/>
                     </a:xfrm>
                     <a:prstGeom prst="rect">
                       <a:avLst/>
                     </a:prstGeom>
-                    <a:ln>
-                      <a:noFill/>
-                    </a:ln>
-                    <a:extLst>
-                      <a:ext uri="{53640926-AAD7-44D8-BBD7-CCE9431645EC}">
-                        <a14:shadowObscured xmlns:a14="http://schemas.microsoft.com/office/drawing/2010/main"/>
-                      </a:ext>
-                    </a:extLst>
                   </pic:spPr>
                 </pic:pic>
               </a:graphicData>
             </a:graphic>
-            <wp14:sizeRelH relativeFrom="margin">
-              <wp14:pctWidth>0</wp14:pctWidth>
-            </wp14:sizeRelH>
-            <wp14:sizeRelV relativeFrom="margin">
-              <wp14:pctHeight>0</wp14:pctHeight>
-            </wp14:sizeRelV>
           </wp:anchor>
         </w:drawing>
       </w:r>
@@ -12257,16 +11765,6 @@
     <w:p>
       <w:pPr>
         <w:pStyle w:val="BodyText"/>
-        <w:ind w:left="100"/>
-        <w:rPr>
-          <w:sz w:val="20"/>
-        </w:rPr>
-      </w:pPr>
-    </w:p>
-    <w:p>
-      <w:pPr>
-        <w:pStyle w:val="BodyText"/>
-        <w:ind w:left="100"/>
         <w:rPr>
           <w:sz w:val="20"/>
         </w:rPr>
@@ -12719,15 +12217,7 @@
           <w:sz w:val="36"/>
           <w:szCs w:val="36"/>
         </w:rPr>
-        <w:t xml:space="preserve">Keep accessibility in mind by ensuring that the text input fields are screen reader-friendly and follow accessibility best practices (e.g., </w:t>
-      </w:r>
-      <w:r>
-        <w:rPr>
-          <w:sz w:val="36"/>
-          <w:szCs w:val="36"/>
-        </w:rPr>
-        <w:lastRenderedPageBreak/>
-        <w:t>proper labeling, contrast ratios).</w:t>
+        <w:t>Keep accessibility in mind by ensuring that the text input fields are screen reader-friendly and follow accessibility best practices (e.g., proper labeling, contrast ratios).</w:t>
       </w:r>
     </w:p>
     <w:p>
@@ -12747,6 +12237,7 @@
           <w:sz w:val="36"/>
           <w:szCs w:val="36"/>
         </w:rPr>
+        <w:lastRenderedPageBreak/>
         <w:t>Ensure that validation error messages are announced correctly for visually impaired users.</w:t>
       </w:r>
     </w:p>
@@ -13586,8 +13077,6 @@
         <w:pStyle w:val="BodyText"/>
         <w:spacing w:before="409"/>
       </w:pPr>
-      <w:bookmarkStart w:id="0" w:name="_GoBack"/>
-      <w:bookmarkEnd w:id="0"/>
     </w:p>
     <w:sectPr>
       <w:pgSz w:w="12240" w:h="15840"/>
@@ -13605,7 +13094,7 @@
 </file>
 
 <file path=word/endnotes.xml><?xml version="1.0" encoding="utf-8"?>
-<w:endnotes xmlns:wpc="http://schemas.microsoft.com/office/word/2010/wordprocessingCanvas" xmlns:cx="http://schemas.microsoft.com/office/drawing/2014/chartex" xmlns:cx1="http://schemas.microsoft.com/office/drawing/2015/9/8/chartex" xmlns:cx2="http://schemas.microsoft.com/office/drawing/2015/10/21/chartex" xmlns:cx3="http://schemas.microsoft.com/office/drawing/2016/5/9/chartex" xmlns:cx4="http://schemas.microsoft.com/office/drawing/2016/5/10/chartex" xmlns:cx5="http://schemas.microsoft.com/office/drawing/2016/5/11/chartex" xmlns:cx6="http://schemas.microsoft.com/office/drawing/2016/5/12/chartex" xmlns:cx7="http://schemas.microsoft.com/office/drawing/2016/5/13/chartex" xmlns:cx8="http://schemas.microsoft.com/office/drawing/2016/5/14/chartex" xmlns:mc="http://schemas.openxmlformats.org/markup-compatibility/2006" xmlns:aink="http://schemas.microsoft.com/office/drawing/2016/ink" xmlns:am3d="http://schemas.microsoft.com/office/drawing/2017/model3d" xmlns:o="urn:schemas-microsoft-com:office:office" xmlns:r="http://schemas.openxmlformats.org/officeDocument/2006/relationships" xmlns:m="http://schemas.openxmlformats.org/officeDocument/2006/math" xmlns:v="urn:schemas-microsoft-com:vml" xmlns:wp14="http://schemas.microsoft.com/office/word/2010/wordprocessingDrawing" xmlns:wp="http://schemas.openxmlformats.org/drawingml/2006/wordprocessingDrawing" xmlns:w10="urn:schemas-microsoft-com:office:word" xmlns:w="http://schemas.openxmlformats.org/wordprocessingml/2006/main" xmlns:w14="http://schemas.microsoft.com/office/word/2010/wordml" xmlns:w15="http://schemas.microsoft.com/office/word/2012/wordml" xmlns:w16cid="http://schemas.microsoft.com/office/word/2016/wordml/cid" xmlns:w16se="http://schemas.microsoft.com/office/word/2015/wordml/symex" xmlns:wpg="http://schemas.microsoft.com/office/word/2010/wordprocessingGroup" xmlns:wpi="http://schemas.microsoft.com/office/word/2010/wordprocessingInk" xmlns:wne="http://schemas.microsoft.com/office/word/2006/wordml" xmlns:wps="http://schemas.microsoft.com/office/word/2010/wordprocessingShape" mc:Ignorable="w14 w15 w16se w16cid wp14">
+<w:endnotes xmlns:wpc="http://schemas.microsoft.com/office/word/2010/wordprocessingCanvas" xmlns:cx="http://schemas.microsoft.com/office/drawing/2014/chartex" xmlns:cx1="http://schemas.microsoft.com/office/drawing/2015/9/8/chartex" xmlns:cx2="http://schemas.microsoft.com/office/drawing/2015/10/21/chartex" xmlns:cx3="http://schemas.microsoft.com/office/drawing/2016/5/9/chartex" xmlns:cx4="http://schemas.microsoft.com/office/drawing/2016/5/10/chartex" xmlns:cx5="http://schemas.microsoft.com/office/drawing/2016/5/11/chartex" xmlns:cx6="http://schemas.microsoft.com/office/drawing/2016/5/12/chartex" xmlns:cx7="http://schemas.microsoft.com/office/drawing/2016/5/13/chartex" xmlns:cx8="http://schemas.microsoft.com/office/drawing/2016/5/14/chartex" xmlns:mc="http://schemas.openxmlformats.org/markup-compatibility/2006" xmlns:aink="http://schemas.microsoft.com/office/drawing/2016/ink" xmlns:am3d="http://schemas.microsoft.com/office/drawing/2017/model3d" xmlns:o="urn:schemas-microsoft-com:office:office" xmlns:oel="http://schemas.microsoft.com/office/2019/extlst" xmlns:r="http://schemas.openxmlformats.org/officeDocument/2006/relationships" xmlns:m="http://schemas.openxmlformats.org/officeDocument/2006/math" xmlns:v="urn:schemas-microsoft-com:vml" xmlns:wp14="http://schemas.microsoft.com/office/word/2010/wordprocessingDrawing" xmlns:wp="http://schemas.openxmlformats.org/drawingml/2006/wordprocessingDrawing" xmlns:w10="urn:schemas-microsoft-com:office:word" xmlns:w="http://schemas.openxmlformats.org/wordprocessingml/2006/main" xmlns:w14="http://schemas.microsoft.com/office/word/2010/wordml" xmlns:w15="http://schemas.microsoft.com/office/word/2012/wordml" xmlns:w16cex="http://schemas.microsoft.com/office/word/2018/wordml/cex" xmlns:w16cid="http://schemas.microsoft.com/office/word/2016/wordml/cid" xmlns:w16="http://schemas.microsoft.com/office/word/2018/wordml" xmlns:w16du="http://schemas.microsoft.com/office/word/2023/wordml/word16du" xmlns:w16sdtdh="http://schemas.microsoft.com/office/word/2020/wordml/sdtdatahash" xmlns:w16se="http://schemas.microsoft.com/office/word/2015/wordml/symex" xmlns:wpg="http://schemas.microsoft.com/office/word/2010/wordprocessingGroup" xmlns:wpi="http://schemas.microsoft.com/office/word/2010/wordprocessingInk" xmlns:wne="http://schemas.microsoft.com/office/word/2006/wordml" xmlns:wps="http://schemas.microsoft.com/office/word/2010/wordprocessingShape" mc:Ignorable="w14 w15 w16se w16cid w16 w16cex w16sdtdh w16du wp14">
   <w:endnote w:type="separator" w:id="-1">
     <w:p>
       <w:r>
@@ -13624,7 +13113,7 @@
 </file>
 
 <file path=word/footnotes.xml><?xml version="1.0" encoding="utf-8"?>
-<w:footnotes xmlns:wpc="http://schemas.microsoft.com/office/word/2010/wordprocessingCanvas" xmlns:cx="http://schemas.microsoft.com/office/drawing/2014/chartex" xmlns:cx1="http://schemas.microsoft.com/office/drawing/2015/9/8/chartex" xmlns:cx2="http://schemas.microsoft.com/office/drawing/2015/10/21/chartex" xmlns:cx3="http://schemas.microsoft.com/office/drawing/2016/5/9/chartex" xmlns:cx4="http://schemas.microsoft.com/office/drawing/2016/5/10/chartex" xmlns:cx5="http://schemas.microsoft.com/office/drawing/2016/5/11/chartex" xmlns:cx6="http://schemas.microsoft.com/office/drawing/2016/5/12/chartex" xmlns:cx7="http://schemas.microsoft.com/office/drawing/2016/5/13/chartex" xmlns:cx8="http://schemas.microsoft.com/office/drawing/2016/5/14/chartex" xmlns:mc="http://schemas.openxmlformats.org/markup-compatibility/2006" xmlns:aink="http://schemas.microsoft.com/office/drawing/2016/ink" xmlns:am3d="http://schemas.microsoft.com/office/drawing/2017/model3d" xmlns:o="urn:schemas-microsoft-com:office:office" xmlns:r="http://schemas.openxmlformats.org/officeDocument/2006/relationships" xmlns:m="http://schemas.openxmlformats.org/officeDocument/2006/math" xmlns:v="urn:schemas-microsoft-com:vml" xmlns:wp14="http://schemas.microsoft.com/office/word/2010/wordprocessingDrawing" xmlns:wp="http://schemas.openxmlformats.org/drawingml/2006/wordprocessingDrawing" xmlns:w10="urn:schemas-microsoft-com:office:word" xmlns:w="http://schemas.openxmlformats.org/wordprocessingml/2006/main" xmlns:w14="http://schemas.microsoft.com/office/word/2010/wordml" xmlns:w15="http://schemas.microsoft.com/office/word/2012/wordml" xmlns:w16cid="http://schemas.microsoft.com/office/word/2016/wordml/cid" xmlns:w16se="http://schemas.microsoft.com/office/word/2015/wordml/symex" xmlns:wpg="http://schemas.microsoft.com/office/word/2010/wordprocessingGroup" xmlns:wpi="http://schemas.microsoft.com/office/word/2010/wordprocessingInk" xmlns:wne="http://schemas.microsoft.com/office/word/2006/wordml" xmlns:wps="http://schemas.microsoft.com/office/word/2010/wordprocessingShape" mc:Ignorable="w14 w15 w16se w16cid wp14">
+<w:footnotes xmlns:wpc="http://schemas.microsoft.com/office/word/2010/wordprocessingCanvas" xmlns:cx="http://schemas.microsoft.com/office/drawing/2014/chartex" xmlns:cx1="http://schemas.microsoft.com/office/drawing/2015/9/8/chartex" xmlns:cx2="http://schemas.microsoft.com/office/drawing/2015/10/21/chartex" xmlns:cx3="http://schemas.microsoft.com/office/drawing/2016/5/9/chartex" xmlns:cx4="http://schemas.microsoft.com/office/drawing/2016/5/10/chartex" xmlns:cx5="http://schemas.microsoft.com/office/drawing/2016/5/11/chartex" xmlns:cx6="http://schemas.microsoft.com/office/drawing/2016/5/12/chartex" xmlns:cx7="http://schemas.microsoft.com/office/drawing/2016/5/13/chartex" xmlns:cx8="http://schemas.microsoft.com/office/drawing/2016/5/14/chartex" xmlns:mc="http://schemas.openxmlformats.org/markup-compatibility/2006" xmlns:aink="http://schemas.microsoft.com/office/drawing/2016/ink" xmlns:am3d="http://schemas.microsoft.com/office/drawing/2017/model3d" xmlns:o="urn:schemas-microsoft-com:office:office" xmlns:oel="http://schemas.microsoft.com/office/2019/extlst" xmlns:r="http://schemas.openxmlformats.org/officeDocument/2006/relationships" xmlns:m="http://schemas.openxmlformats.org/officeDocument/2006/math" xmlns:v="urn:schemas-microsoft-com:vml" xmlns:wp14="http://schemas.microsoft.com/office/word/2010/wordprocessingDrawing" xmlns:wp="http://schemas.openxmlformats.org/drawingml/2006/wordprocessingDrawing" xmlns:w10="urn:schemas-microsoft-com:office:word" xmlns:w="http://schemas.openxmlformats.org/wordprocessingml/2006/main" xmlns:w14="http://schemas.microsoft.com/office/word/2010/wordml" xmlns:w15="http://schemas.microsoft.com/office/word/2012/wordml" xmlns:w16cex="http://schemas.microsoft.com/office/word/2018/wordml/cex" xmlns:w16cid="http://schemas.microsoft.com/office/word/2016/wordml/cid" xmlns:w16="http://schemas.microsoft.com/office/word/2018/wordml" xmlns:w16du="http://schemas.microsoft.com/office/word/2023/wordml/word16du" xmlns:w16sdtdh="http://schemas.microsoft.com/office/word/2020/wordml/sdtdatahash" xmlns:w16se="http://schemas.microsoft.com/office/word/2015/wordml/symex" xmlns:wpg="http://schemas.microsoft.com/office/word/2010/wordprocessingGroup" xmlns:wpi="http://schemas.microsoft.com/office/word/2010/wordprocessingInk" xmlns:wne="http://schemas.microsoft.com/office/word/2006/wordml" xmlns:wps="http://schemas.microsoft.com/office/word/2010/wordprocessingShape" mc:Ignorable="w14 w15 w16se w16cid w16 w16cex w16sdtdh w16du wp14">
   <w:footnote w:type="separator" w:id="-1">
     <w:p>
       <w:r>
@@ -13643,7 +13132,7 @@
 </file>
 
 <file path=word/numbering.xml><?xml version="1.0" encoding="utf-8"?>
-<w:numbering xmlns:wpc="http://schemas.microsoft.com/office/word/2010/wordprocessingCanvas" xmlns:cx="http://schemas.microsoft.com/office/drawing/2014/chartex" xmlns:cx1="http://schemas.microsoft.com/office/drawing/2015/9/8/chartex" xmlns:cx2="http://schemas.microsoft.com/office/drawing/2015/10/21/chartex" xmlns:cx3="http://schemas.microsoft.com/office/drawing/2016/5/9/chartex" xmlns:cx4="http://schemas.microsoft.com/office/drawing/2016/5/10/chartex" xmlns:cx5="http://schemas.microsoft.com/office/drawing/2016/5/11/chartex" xmlns:cx6="http://schemas.microsoft.com/office/drawing/2016/5/12/chartex" xmlns:cx7="http://schemas.microsoft.com/office/drawing/2016/5/13/chartex" xmlns:cx8="http://schemas.microsoft.com/office/drawing/2016/5/14/chartex" xmlns:mc="http://schemas.openxmlformats.org/markup-compatibility/2006" xmlns:aink="http://schemas.microsoft.com/office/drawing/2016/ink" xmlns:am3d="http://schemas.microsoft.com/office/drawing/2017/model3d" xmlns:o="urn:schemas-microsoft-com:office:office" xmlns:r="http://schemas.openxmlformats.org/officeDocument/2006/relationships" xmlns:m="http://schemas.openxmlformats.org/officeDocument/2006/math" xmlns:v="urn:schemas-microsoft-com:vml" xmlns:wp14="http://schemas.microsoft.com/office/word/2010/wordprocessingDrawing" xmlns:wp="http://schemas.openxmlformats.org/drawingml/2006/wordprocessingDrawing" xmlns:w10="urn:schemas-microsoft-com:office:word" xmlns:w="http://schemas.openxmlformats.org/wordprocessingml/2006/main" xmlns:w14="http://schemas.microsoft.com/office/word/2010/wordml" xmlns:w15="http://schemas.microsoft.com/office/word/2012/wordml" xmlns:w16cid="http://schemas.microsoft.com/office/word/2016/wordml/cid" xmlns:w16se="http://schemas.microsoft.com/office/word/2015/wordml/symex" xmlns:wpg="http://schemas.microsoft.com/office/word/2010/wordprocessingGroup" xmlns:wpi="http://schemas.microsoft.com/office/word/2010/wordprocessingInk" xmlns:wne="http://schemas.microsoft.com/office/word/2006/wordml" xmlns:wps="http://schemas.microsoft.com/office/word/2010/wordprocessingShape" mc:Ignorable="w14 w15 w16se w16cid wp14">
+<w:numbering xmlns:wpc="http://schemas.microsoft.com/office/word/2010/wordprocessingCanvas" xmlns:cx="http://schemas.microsoft.com/office/drawing/2014/chartex" xmlns:cx1="http://schemas.microsoft.com/office/drawing/2015/9/8/chartex" xmlns:cx2="http://schemas.microsoft.com/office/drawing/2015/10/21/chartex" xmlns:cx3="http://schemas.microsoft.com/office/drawing/2016/5/9/chartex" xmlns:cx4="http://schemas.microsoft.com/office/drawing/2016/5/10/chartex" xmlns:cx5="http://schemas.microsoft.com/office/drawing/2016/5/11/chartex" xmlns:cx6="http://schemas.microsoft.com/office/drawing/2016/5/12/chartex" xmlns:cx7="http://schemas.microsoft.com/office/drawing/2016/5/13/chartex" xmlns:cx8="http://schemas.microsoft.com/office/drawing/2016/5/14/chartex" xmlns:mc="http://schemas.openxmlformats.org/markup-compatibility/2006" xmlns:aink="http://schemas.microsoft.com/office/drawing/2016/ink" xmlns:am3d="http://schemas.microsoft.com/office/drawing/2017/model3d" xmlns:o="urn:schemas-microsoft-com:office:office" xmlns:oel="http://schemas.microsoft.com/office/2019/extlst" xmlns:r="http://schemas.openxmlformats.org/officeDocument/2006/relationships" xmlns:m="http://schemas.openxmlformats.org/officeDocument/2006/math" xmlns:v="urn:schemas-microsoft-com:vml" xmlns:wp14="http://schemas.microsoft.com/office/word/2010/wordprocessingDrawing" xmlns:wp="http://schemas.openxmlformats.org/drawingml/2006/wordprocessingDrawing" xmlns:w10="urn:schemas-microsoft-com:office:word" xmlns:w="http://schemas.openxmlformats.org/wordprocessingml/2006/main" xmlns:w14="http://schemas.microsoft.com/office/word/2010/wordml" xmlns:w15="http://schemas.microsoft.com/office/word/2012/wordml" xmlns:w16cex="http://schemas.microsoft.com/office/word/2018/wordml/cex" xmlns:w16cid="http://schemas.microsoft.com/office/word/2016/wordml/cid" xmlns:w16="http://schemas.microsoft.com/office/word/2018/wordml" xmlns:w16du="http://schemas.microsoft.com/office/word/2023/wordml/word16du" xmlns:w16sdtdh="http://schemas.microsoft.com/office/word/2020/wordml/sdtdatahash" xmlns:w16se="http://schemas.microsoft.com/office/word/2015/wordml/symex" xmlns:wpg="http://schemas.microsoft.com/office/word/2010/wordprocessingGroup" xmlns:wpi="http://schemas.microsoft.com/office/word/2010/wordprocessingInk" xmlns:wne="http://schemas.microsoft.com/office/word/2006/wordml" xmlns:wps="http://schemas.microsoft.com/office/word/2010/wordprocessingShape" mc:Ignorable="w14 w15 w16se w16cid w16 w16cex w16sdtdh w16du wp14">
   <w:abstractNum w:abstractNumId="0" w15:restartNumberingAfterBreak="0">
     <w:nsid w:val="04AC7717"/>
     <w:multiLevelType w:val="multilevel"/>
@@ -19614,130 +19103,130 @@
       </w:rPr>
     </w:lvl>
   </w:abstractNum>
-  <w:num w:numId="1">
+  <w:num w:numId="1" w16cid:durableId="490292869">
     <w:abstractNumId w:val="24"/>
   </w:num>
-  <w:num w:numId="2">
+  <w:num w:numId="2" w16cid:durableId="1790734458">
     <w:abstractNumId w:val="29"/>
   </w:num>
-  <w:num w:numId="3">
+  <w:num w:numId="3" w16cid:durableId="457072530">
     <w:abstractNumId w:val="32"/>
   </w:num>
-  <w:num w:numId="4">
+  <w:num w:numId="4" w16cid:durableId="728847501">
     <w:abstractNumId w:val="38"/>
   </w:num>
-  <w:num w:numId="5">
+  <w:num w:numId="5" w16cid:durableId="231626609">
     <w:abstractNumId w:val="15"/>
   </w:num>
-  <w:num w:numId="6">
+  <w:num w:numId="6" w16cid:durableId="390932806">
     <w:abstractNumId w:val="30"/>
   </w:num>
-  <w:num w:numId="7">
+  <w:num w:numId="7" w16cid:durableId="1065642899">
     <w:abstractNumId w:val="2"/>
   </w:num>
-  <w:num w:numId="8">
+  <w:num w:numId="8" w16cid:durableId="1333991843">
     <w:abstractNumId w:val="5"/>
   </w:num>
-  <w:num w:numId="9">
+  <w:num w:numId="9" w16cid:durableId="1579093598">
     <w:abstractNumId w:val="19"/>
   </w:num>
-  <w:num w:numId="10">
+  <w:num w:numId="10" w16cid:durableId="786587245">
     <w:abstractNumId w:val="26"/>
   </w:num>
-  <w:num w:numId="11">
+  <w:num w:numId="11" w16cid:durableId="764347653">
     <w:abstractNumId w:val="14"/>
   </w:num>
-  <w:num w:numId="12">
+  <w:num w:numId="12" w16cid:durableId="789663054">
     <w:abstractNumId w:val="12"/>
   </w:num>
-  <w:num w:numId="13">
+  <w:num w:numId="13" w16cid:durableId="1447384102">
     <w:abstractNumId w:val="3"/>
   </w:num>
-  <w:num w:numId="14">
+  <w:num w:numId="14" w16cid:durableId="584341124">
     <w:abstractNumId w:val="37"/>
   </w:num>
-  <w:num w:numId="15">
+  <w:num w:numId="15" w16cid:durableId="1462073431">
     <w:abstractNumId w:val="41"/>
   </w:num>
-  <w:num w:numId="16">
+  <w:num w:numId="16" w16cid:durableId="1674642254">
     <w:abstractNumId w:val="34"/>
   </w:num>
-  <w:num w:numId="17">
+  <w:num w:numId="17" w16cid:durableId="1904295391">
     <w:abstractNumId w:val="1"/>
   </w:num>
-  <w:num w:numId="18">
+  <w:num w:numId="18" w16cid:durableId="984354882">
     <w:abstractNumId w:val="25"/>
   </w:num>
-  <w:num w:numId="19">
+  <w:num w:numId="19" w16cid:durableId="2021270691">
     <w:abstractNumId w:val="28"/>
   </w:num>
-  <w:num w:numId="20">
+  <w:num w:numId="20" w16cid:durableId="770786324">
     <w:abstractNumId w:val="4"/>
   </w:num>
-  <w:num w:numId="21">
+  <w:num w:numId="21" w16cid:durableId="1143962598">
     <w:abstractNumId w:val="40"/>
   </w:num>
-  <w:num w:numId="22">
+  <w:num w:numId="22" w16cid:durableId="702290214">
     <w:abstractNumId w:val="20"/>
   </w:num>
-  <w:num w:numId="23">
+  <w:num w:numId="23" w16cid:durableId="436415070">
     <w:abstractNumId w:val="36"/>
   </w:num>
-  <w:num w:numId="24">
+  <w:num w:numId="24" w16cid:durableId="613557285">
     <w:abstractNumId w:val="10"/>
   </w:num>
-  <w:num w:numId="25">
+  <w:num w:numId="25" w16cid:durableId="1680736514">
     <w:abstractNumId w:val="33"/>
   </w:num>
-  <w:num w:numId="26">
+  <w:num w:numId="26" w16cid:durableId="208300294">
     <w:abstractNumId w:val="9"/>
   </w:num>
-  <w:num w:numId="27">
+  <w:num w:numId="27" w16cid:durableId="793907603">
     <w:abstractNumId w:val="8"/>
   </w:num>
-  <w:num w:numId="28">
+  <w:num w:numId="28" w16cid:durableId="2033409294">
     <w:abstractNumId w:val="13"/>
   </w:num>
-  <w:num w:numId="29">
+  <w:num w:numId="29" w16cid:durableId="1311323946">
     <w:abstractNumId w:val="35"/>
   </w:num>
-  <w:num w:numId="30">
+  <w:num w:numId="30" w16cid:durableId="1187912251">
     <w:abstractNumId w:val="22"/>
   </w:num>
-  <w:num w:numId="31">
+  <w:num w:numId="31" w16cid:durableId="1030566830">
     <w:abstractNumId w:val="7"/>
   </w:num>
-  <w:num w:numId="32">
+  <w:num w:numId="32" w16cid:durableId="825899813">
     <w:abstractNumId w:val="27"/>
   </w:num>
-  <w:num w:numId="33">
+  <w:num w:numId="33" w16cid:durableId="628361134">
     <w:abstractNumId w:val="39"/>
   </w:num>
-  <w:num w:numId="34">
+  <w:num w:numId="34" w16cid:durableId="1604722866">
     <w:abstractNumId w:val="0"/>
   </w:num>
-  <w:num w:numId="35">
+  <w:num w:numId="35" w16cid:durableId="1297103659">
     <w:abstractNumId w:val="31"/>
   </w:num>
-  <w:num w:numId="36">
+  <w:num w:numId="36" w16cid:durableId="1410614642">
     <w:abstractNumId w:val="6"/>
   </w:num>
-  <w:num w:numId="37">
+  <w:num w:numId="37" w16cid:durableId="1203177334">
     <w:abstractNumId w:val="18"/>
   </w:num>
-  <w:num w:numId="38">
+  <w:num w:numId="38" w16cid:durableId="862130930">
     <w:abstractNumId w:val="23"/>
   </w:num>
-  <w:num w:numId="39">
+  <w:num w:numId="39" w16cid:durableId="854879575">
     <w:abstractNumId w:val="21"/>
   </w:num>
-  <w:num w:numId="40">
+  <w:num w:numId="40" w16cid:durableId="380252356">
     <w:abstractNumId w:val="16"/>
   </w:num>
-  <w:num w:numId="41">
+  <w:num w:numId="41" w16cid:durableId="938757524">
     <w:abstractNumId w:val="17"/>
   </w:num>
-  <w:num w:numId="42">
+  <w:num w:numId="42" w16cid:durableId="1673602818">
     <w:abstractNumId w:val="11"/>
   </w:num>
   <w:numIdMacAtCleanup w:val="42"/>
@@ -19745,7 +19234,7 @@
 </file>
 
 <file path=word/styles.xml><?xml version="1.0" encoding="utf-8"?>
-<w:styles xmlns:mc="http://schemas.openxmlformats.org/markup-compatibility/2006" xmlns:r="http://schemas.openxmlformats.org/officeDocument/2006/relationships" xmlns:w="http://schemas.openxmlformats.org/wordprocessingml/2006/main" xmlns:w14="http://schemas.microsoft.com/office/word/2010/wordml" xmlns:w15="http://schemas.microsoft.com/office/word/2012/wordml" xmlns:w16cid="http://schemas.microsoft.com/office/word/2016/wordml/cid" xmlns:w16se="http://schemas.microsoft.com/office/word/2015/wordml/symex" mc:Ignorable="w14 w15 w16se w16cid">
+<w:styles xmlns:mc="http://schemas.openxmlformats.org/markup-compatibility/2006" xmlns:r="http://schemas.openxmlformats.org/officeDocument/2006/relationships" xmlns:w="http://schemas.openxmlformats.org/wordprocessingml/2006/main" xmlns:w14="http://schemas.microsoft.com/office/word/2010/wordml" xmlns:w15="http://schemas.microsoft.com/office/word/2012/wordml" xmlns:w16cex="http://schemas.microsoft.com/office/word/2018/wordml/cex" xmlns:w16cid="http://schemas.microsoft.com/office/word/2016/wordml/cid" xmlns:w16="http://schemas.microsoft.com/office/word/2018/wordml" xmlns:w16du="http://schemas.microsoft.com/office/word/2023/wordml/word16du" xmlns:w16sdtdh="http://schemas.microsoft.com/office/word/2020/wordml/sdtdatahash" xmlns:w16se="http://schemas.microsoft.com/office/word/2015/wordml/symex" mc:Ignorable="w14 w15 w16se w16cid w16 w16cex w16sdtdh w16du">
   <w:docDefaults>
     <w:rPrDefault>
       <w:rPr>
@@ -19763,7 +19252,7 @@
       </w:pPr>
     </w:pPrDefault>
   </w:docDefaults>
-  <w:latentStyles w:defLockedState="0" w:defUIPriority="99" w:defSemiHidden="0" w:defUnhideWhenUsed="0" w:defQFormat="0" w:count="375">
+  <w:latentStyles w:defLockedState="0" w:defUIPriority="99" w:defSemiHidden="0" w:defUnhideWhenUsed="0" w:defQFormat="0" w:count="376">
     <w:lsdException w:name="Normal" w:uiPriority="0" w:qFormat="1"/>
     <w:lsdException w:name="heading 1" w:uiPriority="9" w:qFormat="1"/>
     <w:lsdException w:name="heading 2" w:semiHidden="1" w:uiPriority="9" w:unhideWhenUsed="1" w:qFormat="1"/>
@@ -20139,6 +19628,7 @@
     <w:lsdException w:name="Smart Hyperlink" w:semiHidden="1" w:unhideWhenUsed="1"/>
     <w:lsdException w:name="Hashtag" w:semiHidden="1" w:unhideWhenUsed="1"/>
     <w:lsdException w:name="Unresolved Mention" w:semiHidden="1" w:unhideWhenUsed="1"/>
+    <w:lsdException w:name="Smart Link" w:semiHidden="1" w:unhideWhenUsed="1"/>
   </w:latentStyles>
   <w:style w:type="paragraph" w:default="1" w:styleId="Normal">
     <w:name w:val="Normal"/>
@@ -20261,6 +19751,7 @@
   <w:style w:type="character" w:default="1" w:styleId="DefaultParagraphFont">
     <w:name w:val="Default Paragraph Font"/>
     <w:uiPriority w:val="1"/>
+    <w:semiHidden/>
     <w:unhideWhenUsed/>
   </w:style>
   <w:style w:type="table" w:default="1" w:styleId="TableNormal">
@@ -20453,6 +19944,54 @@
       <w:sz w:val="56"/>
       <w:szCs w:val="56"/>
       <w:u w:val="single" w:color="000000"/>
+    </w:rPr>
+  </w:style>
+  <w:style w:type="paragraph" w:styleId="Header">
+    <w:name w:val="header"/>
+    <w:basedOn w:val="Normal"/>
+    <w:link w:val="HeaderChar"/>
+    <w:uiPriority w:val="99"/>
+    <w:unhideWhenUsed/>
+    <w:rsid w:val="007B6181"/>
+    <w:pPr>
+      <w:tabs>
+        <w:tab w:val="center" w:pos="4680"/>
+        <w:tab w:val="right" w:pos="9360"/>
+      </w:tabs>
+    </w:pPr>
+  </w:style>
+  <w:style w:type="character" w:customStyle="1" w:styleId="HeaderChar">
+    <w:name w:val="Header Char"/>
+    <w:basedOn w:val="DefaultParagraphFont"/>
+    <w:link w:val="Header"/>
+    <w:uiPriority w:val="99"/>
+    <w:rsid w:val="007B6181"/>
+    <w:rPr>
+      <w:rFonts w:ascii="Times New Roman" w:eastAsia="Times New Roman" w:hAnsi="Times New Roman" w:cs="Times New Roman"/>
+    </w:rPr>
+  </w:style>
+  <w:style w:type="paragraph" w:styleId="Footer">
+    <w:name w:val="footer"/>
+    <w:basedOn w:val="Normal"/>
+    <w:link w:val="FooterChar"/>
+    <w:uiPriority w:val="99"/>
+    <w:unhideWhenUsed/>
+    <w:rsid w:val="007B6181"/>
+    <w:pPr>
+      <w:tabs>
+        <w:tab w:val="center" w:pos="4680"/>
+        <w:tab w:val="right" w:pos="9360"/>
+      </w:tabs>
+    </w:pPr>
+  </w:style>
+  <w:style w:type="character" w:customStyle="1" w:styleId="FooterChar">
+    <w:name w:val="Footer Char"/>
+    <w:basedOn w:val="DefaultParagraphFont"/>
+    <w:link w:val="Footer"/>
+    <w:uiPriority w:val="99"/>
+    <w:rsid w:val="007B6181"/>
+    <w:rPr>
+      <w:rFonts w:ascii="Times New Roman" w:eastAsia="Times New Roman" w:hAnsi="Times New Roman" w:cs="Times New Roman"/>
     </w:rPr>
   </w:style>
 </w:styles>
@@ -20749,6 +20288,7 @@
 <ds:datastoreItem xmlns:ds="http://schemas.openxmlformats.org/officeDocument/2006/customXml" ds:itemID="{3B048A3A-4B08-466F-883E-786F3ADF22E8}">
   <ds:schemaRefs>
     <ds:schemaRef ds:uri="http://schemas.openxmlformats.org/officeDocument/2006/bibliography"/>
+    <ds:schemaRef ds:uri="http://www.w3.org/2000/xmlns/"/>
   </ds:schemaRefs>
 </ds:datastoreItem>
 </file>
</xml_diff>